<commit_message>
Ajout de la date de création et auteur
</commit_message>
<xml_diff>
--- a/MA 24-git01-FPA.docx
+++ b/MA 24-git01-FPA.docx
@@ -90,21 +90,12 @@
                                 <w:spacing w:after="160"/>
                                 <w:ind w:left="0" w:firstLine="0"/>
                               </w:pPr>
-                              <w:proofErr w:type="gramStart"/>
                               <w:r>
                                 <w:rPr>
                                   <w:b/>
                                   <w:sz w:val="24"/>
                                 </w:rPr>
-                                <w:t>Classe:</w:t>
-                              </w:r>
-                              <w:proofErr w:type="gramEnd"/>
-                              <w:r>
-                                <w:rPr>
-                                  <w:b/>
-                                  <w:sz w:val="24"/>
-                                </w:rPr>
-                                <w:t xml:space="preserve"> </w:t>
+                                <w:t xml:space="preserve">Classe: </w:t>
                               </w:r>
                             </w:p>
                           </w:txbxContent>
@@ -207,7 +198,6 @@
                                 <w:spacing w:after="160"/>
                                 <w:ind w:left="0" w:firstLine="0"/>
                               </w:pPr>
-                              <w:proofErr w:type="gramStart"/>
                               <w:r>
                                 <w:rPr>
                                   <w:b/>
@@ -215,7 +205,6 @@
                                 </w:rPr>
                                 <w:t>ère</w:t>
                               </w:r>
-                              <w:proofErr w:type="gramEnd"/>
                             </w:p>
                           </w:txbxContent>
                         </wps:txbx>
@@ -281,7 +270,6 @@
                                 <w:spacing w:after="160"/>
                                 <w:ind w:left="0" w:firstLine="0"/>
                               </w:pPr>
-                              <w:proofErr w:type="gramStart"/>
                               <w:r>
                                 <w:rPr>
                                   <w:b/>
@@ -289,7 +277,6 @@
                                 </w:rPr>
                                 <w:t>année</w:t>
                               </w:r>
-                              <w:proofErr w:type="gramEnd"/>
                             </w:p>
                           </w:txbxContent>
                         </wps:txbx>
@@ -463,7 +450,6 @@
                                 <w:spacing w:after="160"/>
                                 <w:ind w:left="0" w:firstLine="0"/>
                               </w:pPr>
-                              <w:proofErr w:type="gramStart"/>
                               <w:r>
                                 <w:rPr>
                                   <w:b/>
@@ -471,7 +457,6 @@
                                 </w:rPr>
                                 <w:t>Semestre:</w:t>
                               </w:r>
-                              <w:proofErr w:type="gramEnd"/>
                             </w:p>
                           </w:txbxContent>
                         </wps:txbx>
@@ -606,16 +591,12 @@
                                 <w:spacing w:after="160"/>
                                 <w:ind w:left="0" w:firstLine="0"/>
                               </w:pPr>
-                              <w:proofErr w:type="spellStart"/>
-                              <w:proofErr w:type="gramStart"/>
                               <w:r>
                                 <w:rPr>
                                   <w:sz w:val="16"/>
                                 </w:rPr>
                                 <w:t>ème</w:t>
                               </w:r>
-                              <w:proofErr w:type="spellEnd"/>
-                              <w:proofErr w:type="gramEnd"/>
                             </w:p>
                           </w:txbxContent>
                         </wps:txbx>
@@ -930,21 +911,7 @@
                                 <w:rPr>
                                   <w:sz w:val="24"/>
                                 </w:rPr>
-                                <w:t xml:space="preserve"> </w:t>
-                              </w:r>
-                              <w:proofErr w:type="gramStart"/>
-                              <w:r>
-                                <w:rPr>
-                                  <w:sz w:val="24"/>
-                                </w:rPr>
-                                <w:t>février</w:t>
-                              </w:r>
-                              <w:proofErr w:type="gramEnd"/>
-                              <w:r>
-                                <w:rPr>
-                                  <w:sz w:val="24"/>
-                                </w:rPr>
-                                <w:t xml:space="preserve"> </w:t>
+                                <w:t xml:space="preserve"> février </w:t>
                               </w:r>
                             </w:p>
                           </w:txbxContent>
@@ -1445,21 +1412,20 @@
               </wp:inline>
             </w:drawing>
           </mc:Choice>
-          <mc:Fallback xmlns:a="http://schemas.openxmlformats.org/drawingml/2006/main">
+          <mc:Fallback>
             <w:pict>
-              <v:group id="Group 5808" style="width:502.5pt;height:65.9377pt;mso-position-horizontal-relative:char;mso-position-vertical-relative:line" coordsize="63817,8374">
-                <v:rect id="Rectangle 6" style="position:absolute;width:610;height:1944;left:1256;top:0;" filled="f" stroked="f">
+              <v:group id="Group 5808" o:spid="_x0000_s1026" style="width:502.5pt;height:65.95pt;mso-position-horizontal-relative:char;mso-position-vertical-relative:line" coordsize="63817,8374" o:gfxdata="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">
+                <v:rect id="Rectangle 6" o:spid="_x0000_s1027" style="position:absolute;left:1256;width:610;height:1944;visibility:visible;mso-wrap-style:square;v-text-anchor:top" o:gfxdata="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" filled="f" stroked="f">
                   <v:textbox inset="0,0,0,0">
                     <w:txbxContent>
                       <w:p>
                         <w:pPr>
-                          <w:spacing w:before="0" w:after="160" w:line="259" w:lineRule="auto"/>
+                          <w:spacing w:after="160"/>
                           <w:ind w:left="0" w:firstLine="0"/>
                         </w:pPr>
                         <w:r>
                           <w:rPr>
-                            <w:rFonts w:cs="Trebuchet MS" w:hAnsi="Trebuchet MS" w:eastAsia="Trebuchet MS" w:ascii="Trebuchet MS"/>
-                            <w:b w:val="1"/>
+                            <w:b/>
                             <w:sz w:val="24"/>
                           </w:rPr>
                           <w:t xml:space="preserve"> </w:t>
@@ -1468,18 +1434,17 @@
                     </w:txbxContent>
                   </v:textbox>
                 </v:rect>
-                <v:rect id="Rectangle 7" style="position:absolute;width:7150;height:1944;left:24668;top:0;" filled="f" stroked="f">
+                <v:rect id="Rectangle 7" o:spid="_x0000_s1028" style="position:absolute;left:24668;width:7151;height:1944;visibility:visible;mso-wrap-style:square;v-text-anchor:top" o:gfxdata="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" filled="f" stroked="f">
                   <v:textbox inset="0,0,0,0">
                     <w:txbxContent>
                       <w:p>
                         <w:pPr>
-                          <w:spacing w:before="0" w:after="160" w:line="259" w:lineRule="auto"/>
+                          <w:spacing w:after="160"/>
                           <w:ind w:left="0" w:firstLine="0"/>
                         </w:pPr>
                         <w:r>
                           <w:rPr>
-                            <w:rFonts w:cs="Trebuchet MS" w:hAnsi="Trebuchet MS" w:eastAsia="Trebuchet MS" w:ascii="Trebuchet MS"/>
-                            <w:b w:val="1"/>
+                            <w:b/>
                             <w:sz w:val="24"/>
                           </w:rPr>
                           <w:t xml:space="preserve">Classe: </w:t>
@@ -1488,18 +1453,17 @@
                     </w:txbxContent>
                   </v:textbox>
                 </v:rect>
-                <v:rect id="Rectangle 8" style="position:absolute;width:610;height:1944;left:30048;top:0;" filled="f" stroked="f">
+                <v:rect id="Rectangle 8" o:spid="_x0000_s1029" style="position:absolute;left:30048;width:610;height:1944;visibility:visible;mso-wrap-style:square;v-text-anchor:top" o:gfxdata="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" filled="f" stroked="f">
                   <v:textbox inset="0,0,0,0">
                     <w:txbxContent>
                       <w:p>
                         <w:pPr>
-                          <w:spacing w:before="0" w:after="160" w:line="259" w:lineRule="auto"/>
+                          <w:spacing w:after="160"/>
                           <w:ind w:left="0" w:firstLine="0"/>
                         </w:pPr>
                         <w:r>
                           <w:rPr>
-                            <w:rFonts w:cs="Trebuchet MS" w:hAnsi="Trebuchet MS" w:eastAsia="Trebuchet MS" w:ascii="Trebuchet MS"/>
-                            <w:b w:val="1"/>
+                            <w:b/>
                             <w:sz w:val="24"/>
                           </w:rPr>
                           <w:t xml:space="preserve"> </w:t>
@@ -1508,58 +1472,55 @@
                     </w:txbxContent>
                   </v:textbox>
                 </v:rect>
-                <v:rect id="Rectangle 4632" style="position:absolute;width:1187;height:1944;left:36375;top:0;" filled="f" stroked="f">
+                <v:rect id="Rectangle 4632" o:spid="_x0000_s1030" style="position:absolute;left:36375;width:1188;height:1944;visibility:visible;mso-wrap-style:square;v-text-anchor:top" o:gfxdata="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" filled="f" stroked="f">
                   <v:textbox inset="0,0,0,0">
                     <w:txbxContent>
                       <w:p>
                         <w:pPr>
-                          <w:spacing w:before="0" w:after="160" w:line="259" w:lineRule="auto"/>
+                          <w:spacing w:after="160"/>
                           <w:ind w:left="0" w:firstLine="0"/>
                         </w:pPr>
                         <w:r>
                           <w:rPr>
-                            <w:rFonts w:cs="Trebuchet MS" w:hAnsi="Trebuchet MS" w:eastAsia="Trebuchet MS" w:ascii="Trebuchet MS"/>
-                            <w:b w:val="1"/>
+                            <w:b/>
                             <w:sz w:val="24"/>
                           </w:rPr>
-                          <w:t xml:space="preserve">1</w:t>
+                          <w:t>1</w:t>
                         </w:r>
                       </w:p>
                     </w:txbxContent>
                   </v:textbox>
                 </v:rect>
-                <v:rect id="Rectangle 4633" style="position:absolute;width:3186;height:1944;left:37272;top:0;" filled="f" stroked="f">
+                <v:rect id="Rectangle 4633" o:spid="_x0000_s1031" style="position:absolute;left:37272;width:3187;height:1944;visibility:visible;mso-wrap-style:square;v-text-anchor:top" o:gfxdata="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" filled="f" stroked="f">
                   <v:textbox inset="0,0,0,0">
                     <w:txbxContent>
                       <w:p>
                         <w:pPr>
-                          <w:spacing w:before="0" w:after="160" w:line="259" w:lineRule="auto"/>
+                          <w:spacing w:after="160"/>
                           <w:ind w:left="0" w:firstLine="0"/>
                         </w:pPr>
                         <w:r>
                           <w:rPr>
-                            <w:rFonts w:cs="Trebuchet MS" w:hAnsi="Trebuchet MS" w:eastAsia="Trebuchet MS" w:ascii="Trebuchet MS"/>
-                            <w:b w:val="1"/>
+                            <w:b/>
                             <w:sz w:val="24"/>
                           </w:rPr>
-                          <w:t xml:space="preserve">ère</w:t>
+                          <w:t>ère</w:t>
                         </w:r>
                       </w:p>
                     </w:txbxContent>
                   </v:textbox>
                 </v:rect>
-                <v:rect id="Rectangle 10" style="position:absolute;width:610;height:1944;left:39667;top:0;" filled="f" stroked="f">
+                <v:rect id="Rectangle 10" o:spid="_x0000_s1032" style="position:absolute;left:39667;width:610;height:1944;visibility:visible;mso-wrap-style:square;v-text-anchor:top" o:gfxdata="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" filled="f" stroked="f">
                   <v:textbox inset="0,0,0,0">
                     <w:txbxContent>
                       <w:p>
                         <w:pPr>
-                          <w:spacing w:before="0" w:after="160" w:line="259" w:lineRule="auto"/>
+                          <w:spacing w:after="160"/>
                           <w:ind w:left="0" w:firstLine="0"/>
                         </w:pPr>
                         <w:r>
                           <w:rPr>
-                            <w:rFonts w:cs="Trebuchet MS" w:hAnsi="Trebuchet MS" w:eastAsia="Trebuchet MS" w:ascii="Trebuchet MS"/>
-                            <w:b w:val="1"/>
+                            <w:b/>
                             <w:sz w:val="24"/>
                           </w:rPr>
                           <w:t xml:space="preserve"> </w:t>
@@ -1568,38 +1529,36 @@
                     </w:txbxContent>
                   </v:textbox>
                 </v:rect>
-                <v:rect id="Rectangle 11" style="position:absolute;width:5786;height:1944;left:40124;top:0;" filled="f" stroked="f">
+                <v:rect id="Rectangle 11" o:spid="_x0000_s1033" style="position:absolute;left:40124;width:5787;height:1944;visibility:visible;mso-wrap-style:square;v-text-anchor:top" o:gfxdata="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" filled="f" stroked="f">
                   <v:textbox inset="0,0,0,0">
                     <w:txbxContent>
                       <w:p>
                         <w:pPr>
-                          <w:spacing w:before="0" w:after="160" w:line="259" w:lineRule="auto"/>
+                          <w:spacing w:after="160"/>
                           <w:ind w:left="0" w:firstLine="0"/>
                         </w:pPr>
                         <w:r>
                           <w:rPr>
-                            <w:rFonts w:cs="Trebuchet MS" w:hAnsi="Trebuchet MS" w:eastAsia="Trebuchet MS" w:ascii="Trebuchet MS"/>
-                            <w:b w:val="1"/>
+                            <w:b/>
                             <w:sz w:val="24"/>
                           </w:rPr>
-                          <w:t xml:space="preserve">année</w:t>
+                          <w:t>année</w:t>
                         </w:r>
                       </w:p>
                     </w:txbxContent>
                   </v:textbox>
                 </v:rect>
-                <v:rect id="Rectangle 12" style="position:absolute;width:610;height:1944;left:44467;top:0;" filled="f" stroked="f">
+                <v:rect id="Rectangle 12" o:spid="_x0000_s1034" style="position:absolute;left:44467;width:610;height:1944;visibility:visible;mso-wrap-style:square;v-text-anchor:top" o:gfxdata="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" filled="f" stroked="f">
                   <v:textbox inset="0,0,0,0">
                     <w:txbxContent>
                       <w:p>
                         <w:pPr>
-                          <w:spacing w:before="0" w:after="160" w:line="259" w:lineRule="auto"/>
+                          <w:spacing w:after="160"/>
                           <w:ind w:left="0" w:firstLine="0"/>
                         </w:pPr>
                         <w:r>
                           <w:rPr>
-                            <w:rFonts w:cs="Trebuchet MS" w:hAnsi="Trebuchet MS" w:eastAsia="Trebuchet MS" w:ascii="Trebuchet MS"/>
-                            <w:b w:val="1"/>
+                            <w:b/>
                             <w:sz w:val="24"/>
                           </w:rPr>
                           <w:t xml:space="preserve"> </w:t>
@@ -1608,38 +1567,36 @@
                     </w:txbxContent>
                   </v:textbox>
                 </v:rect>
-                <v:rect id="Rectangle 13" style="position:absolute;width:5784;height:1944;left:1256;top:1905;" filled="f" stroked="f">
+                <v:rect id="Rectangle 13" o:spid="_x0000_s1035" style="position:absolute;left:1256;top:1905;width:5785;height:1944;visibility:visible;mso-wrap-style:square;v-text-anchor:top" o:gfxdata="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" filled="f" stroked="f">
                   <v:textbox inset="0,0,0,0">
                     <w:txbxContent>
                       <w:p>
                         <w:pPr>
-                          <w:spacing w:before="0" w:after="160" w:line="259" w:lineRule="auto"/>
+                          <w:spacing w:after="160"/>
                           <w:ind w:left="0" w:firstLine="0"/>
                         </w:pPr>
                         <w:r>
                           <w:rPr>
-                            <w:rFonts w:cs="Trebuchet MS" w:hAnsi="Trebuchet MS" w:eastAsia="Trebuchet MS" w:ascii="Trebuchet MS"/>
-                            <w:b w:val="1"/>
+                            <w:b/>
                             <w:sz w:val="24"/>
                           </w:rPr>
-                          <w:t xml:space="preserve">MA 24</w:t>
+                          <w:t>MA 24</w:t>
                         </w:r>
                       </w:p>
                     </w:txbxContent>
                   </v:textbox>
                 </v:rect>
-                <v:rect id="Rectangle 14" style="position:absolute;width:610;height:1944;left:5614;top:1905;" filled="f" stroked="f">
+                <v:rect id="Rectangle 14" o:spid="_x0000_s1036" style="position:absolute;left:5614;top:1905;width:610;height:1944;visibility:visible;mso-wrap-style:square;v-text-anchor:top" o:gfxdata="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" filled="f" stroked="f">
                   <v:textbox inset="0,0,0,0">
                     <w:txbxContent>
                       <w:p>
                         <w:pPr>
-                          <w:spacing w:before="0" w:after="160" w:line="259" w:lineRule="auto"/>
+                          <w:spacing w:after="160"/>
                           <w:ind w:left="0" w:firstLine="0"/>
                         </w:pPr>
                         <w:r>
                           <w:rPr>
-                            <w:rFonts w:cs="Trebuchet MS" w:hAnsi="Trebuchet MS" w:eastAsia="Trebuchet MS" w:ascii="Trebuchet MS"/>
-                            <w:b w:val="1"/>
+                            <w:b/>
                             <w:sz w:val="24"/>
                           </w:rPr>
                           <w:t xml:space="preserve"> </w:t>
@@ -1648,18 +1605,17 @@
                     </w:txbxContent>
                   </v:textbox>
                 </v:rect>
-                <v:rect id="Rectangle 15" style="position:absolute;width:610;height:1944;left:9363;top:1905;" filled="f" stroked="f">
+                <v:rect id="Rectangle 15" o:spid="_x0000_s1037" style="position:absolute;left:9363;top:1905;width:610;height:1944;visibility:visible;mso-wrap-style:square;v-text-anchor:top" o:gfxdata="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" filled="f" stroked="f">
                   <v:textbox inset="0,0,0,0">
                     <w:txbxContent>
                       <w:p>
                         <w:pPr>
-                          <w:spacing w:before="0" w:after="160" w:line="259" w:lineRule="auto"/>
+                          <w:spacing w:after="160"/>
                           <w:ind w:left="0" w:firstLine="0"/>
                         </w:pPr>
                         <w:r>
                           <w:rPr>
-                            <w:rFonts w:cs="Trebuchet MS" w:hAnsi="Trebuchet MS" w:eastAsia="Trebuchet MS" w:ascii="Trebuchet MS"/>
-                            <w:b w:val="1"/>
+                            <w:b/>
                             <w:sz w:val="24"/>
                           </w:rPr>
                           <w:t xml:space="preserve"> </w:t>
@@ -1668,32 +1624,31 @@
                     </w:txbxContent>
                   </v:textbox>
                 </v:rect>
-                <v:rect id="Rectangle 16" style="position:absolute;width:9538;height:1944;left:24668;top:1905;" filled="f" stroked="f">
+                <v:rect id="Rectangle 16" o:spid="_x0000_s1038" style="position:absolute;left:24668;top:1905;width:9539;height:1944;visibility:visible;mso-wrap-style:square;v-text-anchor:top" o:gfxdata="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" filled="f" stroked="f">
                   <v:textbox inset="0,0,0,0">
                     <w:txbxContent>
                       <w:p>
                         <w:pPr>
-                          <w:spacing w:before="0" w:after="160" w:line="259" w:lineRule="auto"/>
+                          <w:spacing w:after="160"/>
                           <w:ind w:left="0" w:firstLine="0"/>
                         </w:pPr>
                         <w:r>
                           <w:rPr>
-                            <w:rFonts w:cs="Trebuchet MS" w:hAnsi="Trebuchet MS" w:eastAsia="Trebuchet MS" w:ascii="Trebuchet MS"/>
-                            <w:b w:val="1"/>
+                            <w:b/>
                             <w:sz w:val="24"/>
                           </w:rPr>
-                          <w:t xml:space="preserve">Semestre:</w:t>
+                          <w:t>Semestre:</w:t>
                         </w:r>
                       </w:p>
                     </w:txbxContent>
                   </v:textbox>
                 </v:rect>
-                <v:rect id="Rectangle 17" style="position:absolute;width:610;height:1944;left:31846;top:1905;" filled="f" stroked="f">
+                <v:rect id="Rectangle 17" o:spid="_x0000_s1039" style="position:absolute;left:31846;top:1905;width:610;height:1944;visibility:visible;mso-wrap-style:square;v-text-anchor:top" o:gfxdata="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" filled="f" stroked="f">
                   <v:textbox inset="0,0,0,0">
                     <w:txbxContent>
                       <w:p>
                         <w:pPr>
-                          <w:spacing w:before="0" w:after="160" w:line="259" w:lineRule="auto"/>
+                          <w:spacing w:after="160"/>
                           <w:ind w:left="0" w:firstLine="0"/>
                         </w:pPr>
                         <w:r>
@@ -1706,12 +1661,12 @@
                     </w:txbxContent>
                   </v:textbox>
                 </v:rect>
-                <v:rect id="Rectangle 18" style="position:absolute;width:610;height:1944;left:32303;top:1905;" filled="f" stroked="f">
+                <v:rect id="Rectangle 18" o:spid="_x0000_s1040" style="position:absolute;left:32303;top:1905;width:610;height:1944;visibility:visible;mso-wrap-style:square;v-text-anchor:top" o:gfxdata="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" filled="f" stroked="f">
                   <v:textbox inset="0,0,0,0">
                     <w:txbxContent>
                       <w:p>
                         <w:pPr>
-                          <w:spacing w:before="0" w:after="160" w:line="259" w:lineRule="auto"/>
+                          <w:spacing w:after="160"/>
                           <w:ind w:left="0" w:firstLine="0"/>
                         </w:pPr>
                         <w:r>
@@ -1724,48 +1679,48 @@
                     </w:txbxContent>
                   </v:textbox>
                 </v:rect>
-                <v:rect id="Rectangle 19" style="position:absolute;width:1062;height:1944;left:36375;top:1905;" filled="f" stroked="f">
+                <v:rect id="Rectangle 19" o:spid="_x0000_s1041" style="position:absolute;left:36375;top:1905;width:1062;height:1944;visibility:visible;mso-wrap-style:square;v-text-anchor:top" o:gfxdata="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" filled="f" stroked="f">
                   <v:textbox inset="0,0,0,0">
                     <w:txbxContent>
                       <w:p>
                         <w:pPr>
-                          <w:spacing w:before="0" w:after="160" w:line="259" w:lineRule="auto"/>
+                          <w:spacing w:after="160"/>
                           <w:ind w:left="0" w:firstLine="0"/>
                         </w:pPr>
                         <w:r>
                           <w:rPr>
                             <w:sz w:val="24"/>
                           </w:rPr>
-                          <w:t xml:space="preserve">2</w:t>
+                          <w:t>2</w:t>
                         </w:r>
                       </w:p>
                     </w:txbxContent>
                   </v:textbox>
                 </v:rect>
-                <v:rect id="Rectangle 20" style="position:absolute;width:2622;height:1303;left:37167;top:1772;" filled="f" stroked="f">
+                <v:rect id="Rectangle 20" o:spid="_x0000_s1042" style="position:absolute;left:37167;top:1772;width:2623;height:1303;visibility:visible;mso-wrap-style:square;v-text-anchor:top" o:gfxdata="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" filled="f" stroked="f">
                   <v:textbox inset="0,0,0,0">
                     <w:txbxContent>
                       <w:p>
                         <w:pPr>
-                          <w:spacing w:before="0" w:after="160" w:line="259" w:lineRule="auto"/>
+                          <w:spacing w:after="160"/>
                           <w:ind w:left="0" w:firstLine="0"/>
                         </w:pPr>
                         <w:r>
                           <w:rPr>
                             <w:sz w:val="16"/>
                           </w:rPr>
-                          <w:t xml:space="preserve">ème</w:t>
+                          <w:t>ème</w:t>
                         </w:r>
                       </w:p>
                     </w:txbxContent>
                   </v:textbox>
                 </v:rect>
-                <v:rect id="Rectangle 21" style="position:absolute;width:1218;height:1944;left:39149;top:1905;" filled="f" stroked="f">
+                <v:rect id="Rectangle 21" o:spid="_x0000_s1043" style="position:absolute;left:39149;top:1905;width:1218;height:1944;visibility:visible;mso-wrap-style:square;v-text-anchor:top" o:gfxdata="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" filled="f" stroked="f">
                   <v:textbox inset="0,0,0,0">
                     <w:txbxContent>
                       <w:p>
                         <w:pPr>
-                          <w:spacing w:before="0" w:after="160" w:line="259" w:lineRule="auto"/>
+                          <w:spacing w:after="160"/>
                           <w:ind w:left="0" w:firstLine="0"/>
                         </w:pPr>
                         <w:r>
@@ -1778,12 +1733,12 @@
                     </w:txbxContent>
                   </v:textbox>
                 </v:rect>
-                <v:rect id="Rectangle 22" style="position:absolute;width:610;height:1944;left:40063;top:1905;" filled="f" stroked="f">
+                <v:rect id="Rectangle 22" o:spid="_x0000_s1044" style="position:absolute;left:40063;top:1905;width:610;height:1944;visibility:visible;mso-wrap-style:square;v-text-anchor:top" o:gfxdata="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" filled="f" stroked="f">
                   <v:textbox inset="0,0,0,0">
                     <w:txbxContent>
                       <w:p>
                         <w:pPr>
-                          <w:spacing w:before="0" w:after="160" w:line="259" w:lineRule="auto"/>
+                          <w:spacing w:after="160"/>
                           <w:ind w:left="0" w:firstLine="0"/>
                         </w:pPr>
                         <w:r>
@@ -1796,12 +1751,12 @@
                     </w:txbxContent>
                   </v:textbox>
                 </v:rect>
-                <v:rect id="Rectangle 23" style="position:absolute;width:610;height:1944;left:1256;top:3810;" filled="f" stroked="f">
+                <v:rect id="Rectangle 23" o:spid="_x0000_s1045" style="position:absolute;left:1256;top:3810;width:610;height:1944;visibility:visible;mso-wrap-style:square;v-text-anchor:top" o:gfxdata="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" filled="f" stroked="f">
                   <v:textbox inset="0,0,0,0">
                     <w:txbxContent>
                       <w:p>
                         <w:pPr>
-                          <w:spacing w:before="0" w:after="160" w:line="259" w:lineRule="auto"/>
+                          <w:spacing w:after="160"/>
                           <w:ind w:left="0" w:firstLine="0"/>
                         </w:pPr>
                         <w:r>
@@ -1814,50 +1769,49 @@
                     </w:txbxContent>
                   </v:textbox>
                 </v:rect>
-                <v:rect id="Rectangle 24" style="position:absolute;width:4345;height:1944;left:24668;top:3810;" filled="f" stroked="f">
+                <v:rect id="Rectangle 24" o:spid="_x0000_s1046" style="position:absolute;left:24668;top:3810;width:4346;height:1944;visibility:visible;mso-wrap-style:square;v-text-anchor:top" o:gfxdata="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" filled="f" stroked="f">
                   <v:textbox inset="0,0,0,0">
                     <w:txbxContent>
                       <w:p>
                         <w:pPr>
-                          <w:spacing w:before="0" w:after="160" w:line="259" w:lineRule="auto"/>
+                          <w:spacing w:after="160"/>
                           <w:ind w:left="0" w:firstLine="0"/>
                         </w:pPr>
                         <w:r>
                           <w:rPr>
-                            <w:rFonts w:cs="Trebuchet MS" w:hAnsi="Trebuchet MS" w:eastAsia="Trebuchet MS" w:ascii="Trebuchet MS"/>
-                            <w:b w:val="1"/>
+                            <w:b/>
                             <w:sz w:val="24"/>
                           </w:rPr>
-                          <w:t xml:space="preserve">Date</w:t>
+                          <w:t>Date</w:t>
                         </w:r>
                       </w:p>
                     </w:txbxContent>
                   </v:textbox>
                 </v:rect>
-                <v:rect id="Rectangle 4635" style="position:absolute;width:743;height:1944;left:27929;top:3810;" filled="f" stroked="f">
+                <v:rect id="Rectangle 4635" o:spid="_x0000_s1047" style="position:absolute;left:27929;top:3810;width:744;height:1944;visibility:visible;mso-wrap-style:square;v-text-anchor:top" o:gfxdata="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" filled="f" stroked="f">
                   <v:textbox inset="0,0,0,0">
                     <w:txbxContent>
                       <w:p>
                         <w:pPr>
-                          <w:spacing w:before="0" w:after="160" w:line="259" w:lineRule="auto"/>
+                          <w:spacing w:after="160"/>
                           <w:ind w:left="0" w:firstLine="0"/>
                         </w:pPr>
                         <w:r>
                           <w:rPr>
                             <w:sz w:val="24"/>
                           </w:rPr>
-                          <w:t xml:space="preserve">:</w:t>
+                          <w:t>:</w:t>
                         </w:r>
                       </w:p>
                     </w:txbxContent>
                   </v:textbox>
                 </v:rect>
-                <v:rect id="Rectangle 4636" style="position:absolute;width:610;height:1944;left:28493;top:3810;" filled="f" stroked="f">
+                <v:rect id="Rectangle 4636" o:spid="_x0000_s1048" style="position:absolute;left:28493;top:3810;width:610;height:1944;visibility:visible;mso-wrap-style:square;v-text-anchor:top" o:gfxdata="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" filled="f" stroked="f">
                   <v:textbox inset="0,0,0,0">
                     <w:txbxContent>
                       <w:p>
                         <w:pPr>
-                          <w:spacing w:before="0" w:after="160" w:line="259" w:lineRule="auto"/>
+                          <w:spacing w:after="160"/>
                           <w:ind w:left="0" w:firstLine="0"/>
                         </w:pPr>
                         <w:r>
@@ -1870,12 +1824,12 @@
                     </w:txbxContent>
                   </v:textbox>
                 </v:rect>
-                <v:rect id="Rectangle 26" style="position:absolute;width:610;height:1944;left:28950;top:3810;" filled="f" stroked="f">
+                <v:rect id="Rectangle 26" o:spid="_x0000_s1049" style="position:absolute;left:28950;top:3810;width:611;height:1944;visibility:visible;mso-wrap-style:square;v-text-anchor:top" o:gfxdata="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" filled="f" stroked="f">
                   <v:textbox inset="0,0,0,0">
                     <w:txbxContent>
                       <w:p>
                         <w:pPr>
-                          <w:spacing w:before="0" w:after="160" w:line="259" w:lineRule="auto"/>
+                          <w:spacing w:after="160"/>
                           <w:ind w:left="0" w:firstLine="0"/>
                         </w:pPr>
                         <w:r>
@@ -1888,30 +1842,30 @@
                     </w:txbxContent>
                   </v:textbox>
                 </v:rect>
-                <v:rect id="Rectangle 4637" style="position:absolute;width:1062;height:1944;left:36375;top:3810;" filled="f" stroked="f">
+                <v:rect id="Rectangle 4637" o:spid="_x0000_s1050" style="position:absolute;left:36375;top:3810;width:1062;height:1944;visibility:visible;mso-wrap-style:square;v-text-anchor:top" o:gfxdata="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" filled="f" stroked="f">
                   <v:textbox inset="0,0,0,0">
                     <w:txbxContent>
                       <w:p>
                         <w:pPr>
-                          <w:spacing w:before="0" w:after="160" w:line="259" w:lineRule="auto"/>
+                          <w:spacing w:after="160"/>
                           <w:ind w:left="0" w:firstLine="0"/>
                         </w:pPr>
                         <w:r>
                           <w:rPr>
                             <w:sz w:val="24"/>
                           </w:rPr>
-                          <w:t xml:space="preserve">6</w:t>
+                          <w:t>6</w:t>
                         </w:r>
                       </w:p>
                     </w:txbxContent>
                   </v:textbox>
                 </v:rect>
-                <v:rect id="Rectangle 4639" style="position:absolute;width:7351;height:1944;left:37167;top:3810;" filled="f" stroked="f">
+                <v:rect id="Rectangle 4639" o:spid="_x0000_s1051" style="position:absolute;left:37167;top:3810;width:7352;height:1944;visibility:visible;mso-wrap-style:square;v-text-anchor:top" o:gfxdata="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" filled="f" stroked="f">
                   <v:textbox inset="0,0,0,0">
                     <w:txbxContent>
                       <w:p>
                         <w:pPr>
-                          <w:spacing w:before="0" w:after="160" w:line="259" w:lineRule="auto"/>
+                          <w:spacing w:after="160"/>
                           <w:ind w:left="0" w:firstLine="0"/>
                         </w:pPr>
                         <w:r>
@@ -1924,30 +1878,30 @@
                     </w:txbxContent>
                   </v:textbox>
                 </v:rect>
-                <v:rect id="Rectangle 4638" style="position:absolute;width:4224;height:1944;left:42695;top:3810;" filled="f" stroked="f">
+                <v:rect id="Rectangle 4638" o:spid="_x0000_s1052" style="position:absolute;left:42695;top:3810;width:4224;height:1944;visibility:visible;mso-wrap-style:square;v-text-anchor:top" o:gfxdata="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" filled="f" stroked="f">
                   <v:textbox inset="0,0,0,0">
                     <w:txbxContent>
                       <w:p>
                         <w:pPr>
-                          <w:spacing w:before="0" w:after="160" w:line="259" w:lineRule="auto"/>
+                          <w:spacing w:after="160"/>
                           <w:ind w:left="0" w:firstLine="0"/>
                         </w:pPr>
                         <w:r>
                           <w:rPr>
                             <w:sz w:val="24"/>
                           </w:rPr>
-                          <w:t xml:space="preserve">2020</w:t>
+                          <w:t>2020</w:t>
                         </w:r>
                       </w:p>
                     </w:txbxContent>
                   </v:textbox>
                 </v:rect>
-                <v:rect id="Rectangle 28" style="position:absolute;width:610;height:1944;left:45869;top:3810;" filled="f" stroked="f">
+                <v:rect id="Rectangle 28" o:spid="_x0000_s1053" style="position:absolute;left:45869;top:3810;width:610;height:1944;visibility:visible;mso-wrap-style:square;v-text-anchor:top" o:gfxdata="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" filled="f" stroked="f">
                   <v:textbox inset="0,0,0,0">
                     <w:txbxContent>
                       <w:p>
                         <w:pPr>
-                          <w:spacing w:before="0" w:after="160" w:line="259" w:lineRule="auto"/>
+                          <w:spacing w:after="160"/>
                           <w:ind w:left="0" w:firstLine="0"/>
                         </w:pPr>
                         <w:r>
@@ -1960,42 +1914,40 @@
                     </w:txbxContent>
                   </v:textbox>
                 </v:rect>
-                <v:shape id="Shape 6387" style="position:absolute;width:61578;height:91;left:1073;top:5467;" coordsize="6157850,9144" path="m0,0l6157850,0l6157850,9144l0,9144l0,0">
-                  <v:stroke weight="0pt" endcap="flat" joinstyle="miter" miterlimit="10" on="false" color="#000000" opacity="0"/>
-                  <v:fill on="true" color="#000000"/>
+                <v:shape id="Shape 6383" o:spid="_x0000_s1054" style="position:absolute;left:1073;top:5467;width:61579;height:91;visibility:visible;mso-wrap-style:square;v-text-anchor:top" coordsize="6157850,9144" o:gfxdata="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" path="m,l6157850,r,9144l,9144,,e" fillcolor="black" stroked="f" strokeweight="0">
+                  <v:stroke miterlimit="83231f" joinstyle="miter"/>
+                  <v:path arrowok="t" textboxrect="0,0,6157850,9144"/>
                 </v:shape>
-                <v:rect id="Rectangle 30" style="position:absolute;width:20526;height:1944;left:1256;top:5930;" filled="f" stroked="f">
+                <v:rect id="Rectangle 30" o:spid="_x0000_s1055" style="position:absolute;left:1256;top:5930;width:20527;height:1945;visibility:visible;mso-wrap-style:square;v-text-anchor:top" o:gfxdata="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" filled="f" stroked="f">
                   <v:textbox inset="0,0,0,0">
                     <w:txbxContent>
                       <w:p>
                         <w:pPr>
-                          <w:spacing w:before="0" w:after="160" w:line="259" w:lineRule="auto"/>
+                          <w:spacing w:after="160"/>
                           <w:ind w:left="0" w:firstLine="0"/>
                         </w:pPr>
                         <w:r>
                           <w:rPr>
-                            <w:rFonts w:cs="Trebuchet MS" w:hAnsi="Trebuchet MS" w:eastAsia="Trebuchet MS" w:ascii="Trebuchet MS"/>
-                            <w:b w:val="1"/>
+                            <w:b/>
                             <w:sz w:val="24"/>
                           </w:rPr>
-                          <w:t xml:space="preserve">Appui programmation</w:t>
+                          <w:t>Appui programmation</w:t>
                         </w:r>
                       </w:p>
                     </w:txbxContent>
                   </v:textbox>
                 </v:rect>
-                <v:rect id="Rectangle 31" style="position:absolute;width:610;height:1944;left:16697;top:5930;" filled="f" stroked="f">
+                <v:rect id="Rectangle 31" o:spid="_x0000_s1056" style="position:absolute;left:16697;top:5930;width:611;height:1945;visibility:visible;mso-wrap-style:square;v-text-anchor:top" o:gfxdata="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" filled="f" stroked="f">
                   <v:textbox inset="0,0,0,0">
                     <w:txbxContent>
                       <w:p>
                         <w:pPr>
-                          <w:spacing w:before="0" w:after="160" w:line="259" w:lineRule="auto"/>
+                          <w:spacing w:after="160"/>
                           <w:ind w:left="0" w:firstLine="0"/>
                         </w:pPr>
                         <w:r>
                           <w:rPr>
-                            <w:rFonts w:cs="Trebuchet MS" w:hAnsi="Trebuchet MS" w:eastAsia="Trebuchet MS" w:ascii="Trebuchet MS"/>
-                            <w:b w:val="1"/>
+                            <w:b/>
                             <w:sz w:val="24"/>
                           </w:rPr>
                           <w:t xml:space="preserve"> </w:t>
@@ -2004,18 +1956,17 @@
                     </w:txbxContent>
                   </v:textbox>
                 </v:rect>
-                <v:rect id="Rectangle 32" style="position:absolute;width:7781;height:1944;left:54530;top:5930;" filled="f" stroked="f">
+                <v:rect id="Rectangle 32" o:spid="_x0000_s1057" style="position:absolute;left:54530;top:5930;width:7781;height:1945;visibility:visible;mso-wrap-style:square;v-text-anchor:top" o:gfxdata="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" filled="f" stroked="f">
                   <v:textbox inset="0,0,0,0">
                     <w:txbxContent>
                       <w:p>
                         <w:pPr>
-                          <w:spacing w:before="0" w:after="160" w:line="259" w:lineRule="auto"/>
+                          <w:spacing w:after="160"/>
                           <w:ind w:left="0" w:firstLine="0"/>
                         </w:pPr>
                         <w:r>
                           <w:rPr>
-                            <w:rFonts w:cs="Trebuchet MS" w:hAnsi="Trebuchet MS" w:eastAsia="Trebuchet MS" w:ascii="Trebuchet MS"/>
-                            <w:b w:val="1"/>
+                            <w:b/>
                             <w:sz w:val="24"/>
                           </w:rPr>
                           <w:t xml:space="preserve">Sujets : </w:t>
@@ -2024,32 +1975,31 @@
                     </w:txbxContent>
                   </v:textbox>
                 </v:rect>
-                <v:rect id="Rectangle 33" style="position:absolute;width:2766;height:1944;left:60382;top:5930;" filled="f" stroked="f">
+                <v:rect id="Rectangle 33" o:spid="_x0000_s1058" style="position:absolute;left:60382;top:5930;width:2766;height:1945;visibility:visible;mso-wrap-style:square;v-text-anchor:top" o:gfxdata="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" filled="f" stroked="f">
                   <v:textbox inset="0,0,0,0">
                     <w:txbxContent>
                       <w:p>
                         <w:pPr>
-                          <w:spacing w:before="0" w:after="160" w:line="259" w:lineRule="auto"/>
+                          <w:spacing w:after="160"/>
                           <w:ind w:left="0" w:firstLine="0"/>
                         </w:pPr>
                         <w:r>
                           <w:rPr>
-                            <w:rFonts w:cs="Trebuchet MS" w:hAnsi="Trebuchet MS" w:eastAsia="Trebuchet MS" w:ascii="Trebuchet MS"/>
-                            <w:b w:val="1"/>
+                            <w:b/>
                             <w:sz w:val="24"/>
                           </w:rPr>
-                          <w:t xml:space="preserve">Git</w:t>
+                          <w:t>Git</w:t>
                         </w:r>
                       </w:p>
                     </w:txbxContent>
                   </v:textbox>
                 </v:rect>
-                <v:rect id="Rectangle 34" style="position:absolute;width:610;height:1944;left:62470;top:5930;" filled="f" stroked="f">
+                <v:rect id="Rectangle 34" o:spid="_x0000_s1059" style="position:absolute;left:62470;top:5930;width:610;height:1945;visibility:visible;mso-wrap-style:square;v-text-anchor:top" o:gfxdata="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" filled="f" stroked="f">
                   <v:textbox inset="0,0,0,0">
                     <w:txbxContent>
                       <w:p>
                         <w:pPr>
-                          <w:spacing w:before="0" w:after="160" w:line="259" w:lineRule="auto"/>
+                          <w:spacing w:after="160"/>
                           <w:ind w:left="0" w:firstLine="0"/>
                         </w:pPr>
                         <w:r>
@@ -2062,21 +2012,41 @@
                     </w:txbxContent>
                   </v:textbox>
                 </v:rect>
-                <v:shape id="Shape 6388" style="position:absolute;width:61822;height:91;left:951;top:7587;" coordsize="6182233,9144" path="m0,0l6182233,0l6182233,9144l0,9144l0,0">
-                  <v:stroke weight="0pt" endcap="flat" joinstyle="miter" miterlimit="10" on="false" color="#000000" opacity="0"/>
-                  <v:fill on="true" color="#000000"/>
+                <v:shape id="Shape 6384" o:spid="_x0000_s1060" style="position:absolute;left:951;top:7587;width:61823;height:92;visibility:visible;mso-wrap-style:square;v-text-anchor:top" coordsize="6182233,9144" o:gfxdata="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" path="m,l6182233,r,9144l,9144,,e" fillcolor="black" stroked="f" strokeweight="0">
+                  <v:stroke miterlimit="83231f" joinstyle="miter"/>
+                  <v:path arrowok="t" textboxrect="0,0,6182233,9144"/>
                 </v:shape>
-                <v:shape id="Shape 6389" style="position:absolute;width:1143;height:3429;left:62674;top:4945;" coordsize="114300,342900" path="m0,0l114300,0l114300,342900l0,342900l0,0">
-                  <v:stroke weight="0pt" endcap="flat" joinstyle="miter" miterlimit="10" on="false" color="#000000" opacity="0"/>
-                  <v:fill on="true" color="#ffffff"/>
+                <v:shape id="Shape 6385" o:spid="_x0000_s1061" style="position:absolute;left:62674;top:4945;width:1143;height:3429;visibility:visible;mso-wrap-style:square;v-text-anchor:top" coordsize="114300,342900" o:gfxdata="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" path="m,l114300,r,342900l,342900,,e" stroked="f" strokeweight="0">
+                  <v:stroke miterlimit="83231f" joinstyle="miter"/>
+                  <v:path arrowok="t" textboxrect="0,0,114300,342900"/>
                 </v:shape>
-                <v:shape id="Shape 6390" style="position:absolute;width:1143;height:3429;left:0;top:4754;" coordsize="114300,342900" path="m0,0l114300,0l114300,342900l0,342900l0,0">
-                  <v:stroke weight="0pt" endcap="flat" joinstyle="miter" miterlimit="10" on="false" color="#000000" opacity="0"/>
-                  <v:fill on="true" color="#ffffff"/>
+                <v:shape id="Shape 6386" o:spid="_x0000_s1062" style="position:absolute;top:4754;width:1143;height:3429;visibility:visible;mso-wrap-style:square;v-text-anchor:top" coordsize="114300,342900" o:gfxdata="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" path="m,l114300,r,342900l,342900,,e" stroked="f" strokeweight="0">
+                  <v:stroke miterlimit="83231f" joinstyle="miter"/>
+                  <v:path arrowok="t" textboxrect="0,0,114300,342900"/>
                 </v:shape>
-                <v:shape id="Picture 45" style="position:absolute;width:8629;height:4762;left:54032;top:633;" filled="f">
-                  <v:imagedata r:id="rId8"/>
+                <v:shapetype id="_x0000_t75" coordsize="21600,21600" o:spt="75" o:preferrelative="t" path="m@4@5l@4@11@9@11@9@5xe" filled="f" stroked="f">
+                  <v:stroke joinstyle="miter"/>
+                  <v:formulas>
+                    <v:f eqn="if lineDrawn pixelLineWidth 0"/>
+                    <v:f eqn="sum @0 1 0"/>
+                    <v:f eqn="sum 0 0 @1"/>
+                    <v:f eqn="prod @2 1 2"/>
+                    <v:f eqn="prod @3 21600 pixelWidth"/>
+                    <v:f eqn="prod @3 21600 pixelHeight"/>
+                    <v:f eqn="sum @0 0 1"/>
+                    <v:f eqn="prod @6 1 2"/>
+                    <v:f eqn="prod @7 21600 pixelWidth"/>
+                    <v:f eqn="sum @8 21600 0"/>
+                    <v:f eqn="prod @7 21600 pixelHeight"/>
+                    <v:f eqn="sum @10 21600 0"/>
+                  </v:formulas>
+                  <v:path o:extrusionok="f" gradientshapeok="t" o:connecttype="rect"/>
+                  <o:lock v:ext="edit" aspectratio="t"/>
+                </v:shapetype>
+                <v:shape id="Picture 45" o:spid="_x0000_s1063" type="#_x0000_t75" style="position:absolute;left:54032;top:633;width:8629;height:4762;visibility:visible;mso-wrap-style:square" o:gfxdata="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">
+                  <v:imagedata r:id="rId8" o:title=""/>
                 </v:shape>
+                <w10:anchorlock/>
               </v:group>
             </w:pict>
           </mc:Fallback>
@@ -2137,15 +2107,7 @@
         <w:ind w:hanging="283"/>
       </w:pPr>
       <w:r>
-        <w:t xml:space="preserve">Etre capable d'utiliser un </w:t>
-      </w:r>
-      <w:proofErr w:type="spellStart"/>
-      <w:r>
-        <w:t>repository</w:t>
-      </w:r>
-      <w:proofErr w:type="spellEnd"/>
-      <w:r>
-        <w:t xml:space="preserve">. </w:t>
+        <w:t xml:space="preserve">Etre capable d'utiliser un repository. </w:t>
       </w:r>
     </w:p>
     <w:p>
@@ -2245,21 +2207,7 @@
         <w:rPr>
           <w:color w:val="FF0000"/>
         </w:rPr>
-        <w:t xml:space="preserve">Toutes les commandes seront faites sur </w:t>
-      </w:r>
-      <w:proofErr w:type="spellStart"/>
-      <w:r>
-        <w:rPr>
-          <w:color w:val="FF0000"/>
-        </w:rPr>
-        <w:t>bash</w:t>
-      </w:r>
-      <w:proofErr w:type="spellEnd"/>
-      <w:r>
-        <w:rPr>
-          <w:color w:val="FF0000"/>
-        </w:rPr>
-        <w:t xml:space="preserve">. </w:t>
+        <w:t xml:space="preserve">Toutes les commandes seront faites sur bash. </w:t>
       </w:r>
     </w:p>
     <w:p>
@@ -2268,10 +2216,7 @@
         <w:ind w:left="-5"/>
       </w:pPr>
       <w:r>
-        <w:t xml:space="preserve">Pour chaque commande, notez ce que vous avez tapé </w:t>
-      </w:r>
-      <w:r>
-        <w:t xml:space="preserve">dans les zones prévues à cet effet. Il se peut que dans certains cas vous ayez plus d’une commande à écrire. </w:t>
+        <w:t xml:space="preserve">Pour chaque commande, notez ce que vous avez tapé dans les zones prévues à cet effet. Il se peut que dans certains cas vous ayez plus d’une commande à écrire. </w:t>
       </w:r>
     </w:p>
     <w:p>
@@ -2294,8 +2239,6 @@
         </w:rPr>
         <w:t xml:space="preserve"> </w:t>
       </w:r>
-      <w:bookmarkStart w:id="0" w:name="_GoBack"/>
-      <w:bookmarkEnd w:id="0"/>
     </w:p>
     <w:p>
       <w:pPr>
@@ -2340,7 +2283,6 @@
         <w:tblCellMar>
           <w:top w:w="80" w:type="dxa"/>
           <w:left w:w="113" w:type="dxa"/>
-          <w:bottom w:w="0" w:type="dxa"/>
           <w:right w:w="115" w:type="dxa"/>
         </w:tblCellMar>
         <w:tblLook w:val="04A0" w:firstRow="1" w:lastRow="0" w:firstColumn="1" w:lastColumn="0" w:noHBand="0" w:noVBand="1"/>
@@ -2367,7 +2309,7 @@
               <w:autoSpaceDE w:val="0"/>
               <w:autoSpaceDN w:val="0"/>
               <w:adjustRightInd w:val="0"/>
-              <w:spacing w:after="0" w:line="240" w:lineRule="auto"/>
+              <w:spacing w:after="0"/>
               <w:ind w:left="0" w:firstLine="0"/>
               <w:rPr>
                 <w:rFonts w:ascii="Lucida Console" w:eastAsiaTheme="minorEastAsia" w:hAnsi="Lucida Console" w:cs="Lucida Console"/>
@@ -2391,7 +2333,7 @@
               <w:autoSpaceDE w:val="0"/>
               <w:autoSpaceDN w:val="0"/>
               <w:adjustRightInd w:val="0"/>
-              <w:spacing w:after="0" w:line="240" w:lineRule="auto"/>
+              <w:spacing w:after="0"/>
               <w:ind w:left="0" w:firstLine="0"/>
               <w:rPr>
                 <w:rFonts w:ascii="Lucida Console" w:eastAsiaTheme="minorEastAsia" w:hAnsi="Lucida Console" w:cs="Lucida Console"/>
@@ -2406,7 +2348,7 @@
               <w:autoSpaceDE w:val="0"/>
               <w:autoSpaceDN w:val="0"/>
               <w:adjustRightInd w:val="0"/>
-              <w:spacing w:after="0" w:line="240" w:lineRule="auto"/>
+              <w:spacing w:after="0"/>
               <w:ind w:left="0" w:firstLine="0"/>
               <w:rPr>
                 <w:rFonts w:ascii="Lucida Console" w:eastAsiaTheme="minorEastAsia" w:hAnsi="Lucida Console" w:cs="Lucida Console"/>
@@ -2422,29 +2364,7 @@
                 <w:sz w:val="18"/>
                 <w:szCs w:val="18"/>
               </w:rPr>
-              <w:t xml:space="preserve">$ git config --global </w:t>
-            </w:r>
-            <w:proofErr w:type="spellStart"/>
-            <w:proofErr w:type="gramStart"/>
-            <w:r>
-              <w:rPr>
-                <w:rFonts w:ascii="Lucida Console" w:eastAsiaTheme="minorEastAsia" w:hAnsi="Lucida Console" w:cs="Lucida Console"/>
-                <w:color w:val="auto"/>
-                <w:sz w:val="18"/>
-                <w:szCs w:val="18"/>
-              </w:rPr>
-              <w:t>user.email</w:t>
-            </w:r>
-            <w:proofErr w:type="spellEnd"/>
-            <w:proofErr w:type="gramEnd"/>
-            <w:r>
-              <w:rPr>
-                <w:rFonts w:ascii="Lucida Console" w:eastAsiaTheme="minorEastAsia" w:hAnsi="Lucida Console" w:cs="Lucida Console"/>
-                <w:color w:val="auto"/>
-                <w:sz w:val="18"/>
-                <w:szCs w:val="18"/>
-              </w:rPr>
-              <w:t xml:space="preserve"> "[Jan.blatter@cpnv.ch]"</w:t>
+              <w:t>$ git config --global user.email "[Jan.blatter@cpnv.ch]"</w:t>
             </w:r>
           </w:p>
           <w:p>
@@ -2452,7 +2372,7 @@
               <w:autoSpaceDE w:val="0"/>
               <w:autoSpaceDN w:val="0"/>
               <w:adjustRightInd w:val="0"/>
-              <w:spacing w:after="0" w:line="240" w:lineRule="auto"/>
+              <w:spacing w:after="0"/>
               <w:ind w:left="0" w:firstLine="0"/>
               <w:rPr>
                 <w:rFonts w:ascii="Lucida Console" w:eastAsiaTheme="minorEastAsia" w:hAnsi="Lucida Console" w:cs="Lucida Console"/>
@@ -2467,7 +2387,7 @@
               <w:autoSpaceDE w:val="0"/>
               <w:autoSpaceDN w:val="0"/>
               <w:adjustRightInd w:val="0"/>
-              <w:spacing w:after="0" w:line="240" w:lineRule="auto"/>
+              <w:spacing w:after="0"/>
               <w:ind w:left="0" w:firstLine="0"/>
               <w:rPr>
                 <w:rFonts w:ascii="Lucida Console" w:eastAsiaTheme="minorEastAsia" w:hAnsi="Lucida Console" w:cs="Lucida Console"/>
@@ -2483,36 +2403,7 @@
                 <w:sz w:val="18"/>
                 <w:szCs w:val="18"/>
               </w:rPr>
-              <w:t>$ gi</w:t>
-            </w:r>
-            <w:r>
-              <w:rPr>
-                <w:rFonts w:ascii="Lucida Console" w:eastAsiaTheme="minorEastAsia" w:hAnsi="Lucida Console" w:cs="Lucida Console"/>
-                <w:color w:val="auto"/>
-                <w:sz w:val="18"/>
-                <w:szCs w:val="18"/>
-              </w:rPr>
-              <w:t xml:space="preserve">t config --global </w:t>
-            </w:r>
-            <w:proofErr w:type="spellStart"/>
-            <w:r>
-              <w:rPr>
-                <w:rFonts w:ascii="Lucida Console" w:eastAsiaTheme="minorEastAsia" w:hAnsi="Lucida Console" w:cs="Lucida Console"/>
-                <w:color w:val="auto"/>
-                <w:sz w:val="18"/>
-                <w:szCs w:val="18"/>
-              </w:rPr>
-              <w:t>color.ui</w:t>
-            </w:r>
-            <w:proofErr w:type="spellEnd"/>
-            <w:r>
-              <w:rPr>
-                <w:rFonts w:ascii="Lucida Console" w:eastAsiaTheme="minorEastAsia" w:hAnsi="Lucida Console" w:cs="Lucida Console"/>
-                <w:color w:val="auto"/>
-                <w:sz w:val="18"/>
-                <w:szCs w:val="18"/>
-              </w:rPr>
-              <w:t xml:space="preserve"> auto</w:t>
+              <w:t>$ git config --global color.ui auto</w:t>
             </w:r>
           </w:p>
           <w:p>
@@ -2541,15 +2432,7 @@
         <w:ind w:left="-5"/>
       </w:pPr>
       <w:r>
-        <w:t>Écrivez la commande pour générer des alias dans le fichier de configuration de git. (</w:t>
-      </w:r>
-      <w:proofErr w:type="gramStart"/>
-      <w:r>
-        <w:t>vous</w:t>
-      </w:r>
-      <w:proofErr w:type="gramEnd"/>
-      <w:r>
-        <w:t xml:space="preserve"> pouvez en créer d’autres si vous le souhaitez) </w:t>
+        <w:t xml:space="preserve">Écrivez la commande pour générer des alias dans le fichier de configuration de git. (vous pouvez en créer d’autres si vous le souhaitez) </w:t>
       </w:r>
     </w:p>
     <w:p>
@@ -2590,21 +2473,8 @@
         <w:spacing w:after="0"/>
         <w:ind w:left="134" w:hanging="149"/>
       </w:pPr>
-      <w:proofErr w:type="gramStart"/>
-      <w:r>
-        <w:t>git</w:t>
-      </w:r>
-      <w:proofErr w:type="gramEnd"/>
-      <w:r>
-        <w:t xml:space="preserve"> </w:t>
-      </w:r>
-      <w:proofErr w:type="spellStart"/>
-      <w:r>
-        <w:t>checkout</w:t>
-      </w:r>
-      <w:proofErr w:type="spellEnd"/>
-      <w:r>
-        <w:t xml:space="preserve"> </w:t>
+      <w:r>
+        <w:t xml:space="preserve">git checkout </w:t>
       </w:r>
       <w:r>
         <w:rPr>
@@ -2631,21 +2501,8 @@
         <w:spacing w:after="0"/>
         <w:ind w:left="134" w:hanging="149"/>
       </w:pPr>
-      <w:proofErr w:type="gramStart"/>
-      <w:r>
-        <w:t>git</w:t>
-      </w:r>
-      <w:proofErr w:type="gramEnd"/>
-      <w:r>
-        <w:t xml:space="preserve"> </w:t>
-      </w:r>
-      <w:proofErr w:type="spellStart"/>
-      <w:r>
-        <w:t>status</w:t>
-      </w:r>
-      <w:proofErr w:type="spellEnd"/>
-      <w:r>
-        <w:t xml:space="preserve">  </w:t>
+      <w:r>
+        <w:t xml:space="preserve">git status  </w:t>
       </w:r>
       <w:r>
         <w:rPr>
@@ -2679,13 +2536,8 @@
         <w:spacing w:after="0"/>
         <w:ind w:left="134" w:hanging="149"/>
       </w:pPr>
-      <w:proofErr w:type="gramStart"/>
-      <w:r>
-        <w:t>git</w:t>
-      </w:r>
-      <w:proofErr w:type="gramEnd"/>
-      <w:r>
-        <w:t xml:space="preserve"> commit </w:t>
+      <w:r>
+        <w:t xml:space="preserve">git commit </w:t>
       </w:r>
       <w:r>
         <w:rPr>
@@ -2734,21 +2586,8 @@
         <w:spacing w:after="0"/>
         <w:ind w:left="134" w:hanging="149"/>
       </w:pPr>
-      <w:proofErr w:type="gramStart"/>
-      <w:r>
-        <w:t>git</w:t>
-      </w:r>
-      <w:proofErr w:type="gramEnd"/>
-      <w:r>
-        <w:t xml:space="preserve"> </w:t>
-      </w:r>
-      <w:proofErr w:type="spellStart"/>
-      <w:r>
-        <w:t>branch</w:t>
-      </w:r>
-      <w:proofErr w:type="spellEnd"/>
-      <w:r>
-        <w:t xml:space="preserve"> </w:t>
+      <w:r>
+        <w:t xml:space="preserve">git branch </w:t>
       </w:r>
       <w:r>
         <w:rPr>
@@ -2787,15 +2626,7 @@
         <w:ind w:left="-5"/>
       </w:pPr>
       <w:r>
-        <w:t xml:space="preserve">Création d’un </w:t>
-      </w:r>
-      <w:proofErr w:type="spellStart"/>
-      <w:r>
-        <w:t>repository</w:t>
-      </w:r>
-      <w:proofErr w:type="spellEnd"/>
-      <w:r>
-        <w:t xml:space="preserve"> distant </w:t>
+        <w:t xml:space="preserve">Création d’un repository distant </w:t>
       </w:r>
     </w:p>
     <w:p>
@@ -2812,26 +2643,7 @@
         <w:ind w:left="-5"/>
       </w:pPr>
       <w:r>
-        <w:t xml:space="preserve">Créez </w:t>
-      </w:r>
-      <w:r>
-        <w:t xml:space="preserve">un </w:t>
-      </w:r>
-      <w:proofErr w:type="spellStart"/>
-      <w:r>
-        <w:t>repository</w:t>
-      </w:r>
-      <w:proofErr w:type="spellEnd"/>
-      <w:r>
-        <w:t xml:space="preserve"> sur </w:t>
-      </w:r>
-      <w:proofErr w:type="spellStart"/>
-      <w:r>
-        <w:t>github</w:t>
-      </w:r>
-      <w:proofErr w:type="spellEnd"/>
-      <w:r>
-        <w:t xml:space="preserve">.  </w:t>
+        <w:t xml:space="preserve">Créez un repository sur github.  </w:t>
       </w:r>
     </w:p>
     <w:p>
@@ -2839,6 +2651,7 @@
         <w:ind w:left="-5"/>
       </w:pPr>
       <w:r>
+        <w:lastRenderedPageBreak/>
         <w:t xml:space="preserve">Cloner le sur un répertoire vous avez en local (créez-en un si besoin). Ce sera votre répertoire de travail pour votre projet. </w:t>
       </w:r>
     </w:p>
@@ -2848,7 +2661,6 @@
         <w:ind w:left="0" w:firstLine="0"/>
       </w:pPr>
       <w:r>
-        <w:lastRenderedPageBreak/>
         <w:t xml:space="preserve"> </w:t>
       </w:r>
     </w:p>
@@ -2860,7 +2672,6 @@
         <w:tblCellMar>
           <w:top w:w="80" w:type="dxa"/>
           <w:left w:w="113" w:type="dxa"/>
-          <w:bottom w:w="0" w:type="dxa"/>
           <w:right w:w="115" w:type="dxa"/>
         </w:tblCellMar>
         <w:tblLook w:val="04A0" w:firstRow="1" w:lastRow="0" w:firstColumn="1" w:lastColumn="0" w:noHBand="0" w:noVBand="1"/>
@@ -2933,15 +2744,7 @@
         <w:ind w:left="-5"/>
       </w:pPr>
       <w:r>
-        <w:t xml:space="preserve">Quelle commande écririez-vous si vous deviez initialiser un </w:t>
-      </w:r>
-      <w:proofErr w:type="spellStart"/>
-      <w:r>
-        <w:t>repository</w:t>
-      </w:r>
-      <w:proofErr w:type="spellEnd"/>
-      <w:r>
-        <w:t xml:space="preserve"> en local ? </w:t>
+        <w:t xml:space="preserve">Quelle commande écririez-vous si vous deviez initialiser un repository en local ? </w:t>
       </w:r>
     </w:p>
     <w:p>
@@ -2961,7 +2764,6 @@
         <w:tblCellMar>
           <w:top w:w="80" w:type="dxa"/>
           <w:left w:w="113" w:type="dxa"/>
-          <w:bottom w:w="0" w:type="dxa"/>
           <w:right w:w="115" w:type="dxa"/>
         </w:tblCellMar>
         <w:tblLook w:val="04A0" w:firstRow="1" w:lastRow="0" w:firstColumn="1" w:lastColumn="0" w:noHBand="0" w:noVBand="1"/>
@@ -2989,16 +2791,7 @@
               <w:ind w:left="0" w:firstLine="0"/>
             </w:pPr>
             <w:r>
-              <w:t xml:space="preserve"> </w:t>
-            </w:r>
-          </w:p>
-          <w:p>
-            <w:pPr>
-              <w:spacing w:after="0"/>
-              <w:ind w:left="0" w:firstLine="0"/>
-            </w:pPr>
-            <w:r>
-              <w:t xml:space="preserve"> </w:t>
+              <w:t>git-init</w:t>
             </w:r>
           </w:p>
         </w:tc>
@@ -3021,7 +2814,6 @@
         <w:tblCellMar>
           <w:top w:w="80" w:type="dxa"/>
           <w:left w:w="113" w:type="dxa"/>
-          <w:bottom w:w="0" w:type="dxa"/>
           <w:right w:w="115" w:type="dxa"/>
         </w:tblCellMar>
         <w:tblLook w:val="04A0" w:firstRow="1" w:lastRow="0" w:firstColumn="1" w:lastColumn="0" w:noHBand="0" w:noVBand="1"/>
@@ -3155,15 +2947,7 @@
         <w:ind w:left="-5"/>
       </w:pPr>
       <w:r>
-        <w:t xml:space="preserve">Créer un </w:t>
-      </w:r>
-      <w:proofErr w:type="spellStart"/>
-      <w:r>
-        <w:t>readme</w:t>
-      </w:r>
-      <w:proofErr w:type="spellEnd"/>
-      <w:r>
-        <w:t xml:space="preserve"> qui résume en 2 lignes le fonctionnement d’une application que vous souhaiteriez développer. </w:t>
+        <w:t xml:space="preserve">Créer un readme qui résume en 2 lignes le fonctionnement d’une application que vous souhaiteriez développer. </w:t>
       </w:r>
     </w:p>
     <w:p>
@@ -3182,7 +2966,6 @@
         <w:tblCellMar>
           <w:top w:w="80" w:type="dxa"/>
           <w:left w:w="113" w:type="dxa"/>
-          <w:bottom w:w="0" w:type="dxa"/>
           <w:right w:w="115" w:type="dxa"/>
         </w:tblCellMar>
         <w:tblLook w:val="04A0" w:firstRow="1" w:lastRow="0" w:firstColumn="1" w:lastColumn="0" w:noHBand="0" w:noVBand="1"/>
@@ -3210,8 +2993,28 @@
               <w:ind w:left="0" w:firstLine="0"/>
             </w:pPr>
             <w:r>
-              <w:t xml:space="preserve"> </w:t>
+              <w:t xml:space="preserve">$ git add . </w:t>
             </w:r>
+          </w:p>
+          <w:p>
+            <w:pPr>
+              <w:spacing w:after="201"/>
+              <w:ind w:left="0" w:firstLine="0"/>
+            </w:pPr>
+            <w:r>
+              <w:t xml:space="preserve">$ git status </w:t>
+            </w:r>
+          </w:p>
+          <w:p>
+            <w:pPr>
+              <w:spacing w:after="201"/>
+              <w:ind w:left="0" w:firstLine="0"/>
+            </w:pPr>
+            <w:r>
+              <w:t xml:space="preserve">$ git commit –m «  Ajout du fichier read » </w:t>
+            </w:r>
+            <w:bookmarkStart w:id="0" w:name="_GoBack"/>
+            <w:bookmarkEnd w:id="0"/>
           </w:p>
           <w:p>
             <w:pPr>
@@ -3239,10 +3042,7 @@
         <w:ind w:left="-5"/>
       </w:pPr>
       <w:r>
-        <w:t>Modifiez le fichier que vous venez de créer et mettez-</w:t>
-      </w:r>
-      <w:r>
-        <w:t xml:space="preserve">y la date de création et l’auteur. Avant de faire le commit, afficher les différences de contenu avec le dernier commit </w:t>
+        <w:t xml:space="preserve">Modifiez le fichier que vous venez de créer et mettez-y la date de création et l’auteur. Avant de faire le commit, afficher les différences de contenu avec le dernier commit </w:t>
       </w:r>
     </w:p>
     <w:tbl>
@@ -3253,7 +3053,6 @@
         <w:tblCellMar>
           <w:top w:w="80" w:type="dxa"/>
           <w:left w:w="113" w:type="dxa"/>
-          <w:bottom w:w="0" w:type="dxa"/>
           <w:right w:w="115" w:type="dxa"/>
         </w:tblCellMar>
         <w:tblLook w:val="04A0" w:firstRow="1" w:lastRow="0" w:firstColumn="1" w:lastColumn="0" w:noHBand="0" w:noVBand="1"/>
@@ -3303,15 +3102,7 @@
         <w:ind w:left="-5"/>
       </w:pPr>
       <w:r>
-        <w:t xml:space="preserve">Autres </w:t>
-      </w:r>
-      <w:proofErr w:type="spellStart"/>
-      <w:r>
-        <w:t>commits</w:t>
-      </w:r>
-      <w:proofErr w:type="spellEnd"/>
-      <w:r>
-        <w:t xml:space="preserve"> et suivi </w:t>
+        <w:t xml:space="preserve">Autres commits et suivi </w:t>
       </w:r>
     </w:p>
     <w:p>
@@ -3319,18 +3110,7 @@
         <w:ind w:left="-5"/>
       </w:pPr>
       <w:r>
-        <w:t xml:space="preserve">Modifiez le fichier </w:t>
-      </w:r>
-      <w:proofErr w:type="spellStart"/>
-      <w:r>
-        <w:t>readme</w:t>
-      </w:r>
-      <w:proofErr w:type="spellEnd"/>
-      <w:r>
-        <w:t xml:space="preserve"> et notez-y à présent comment l’installer </w:t>
-      </w:r>
-      <w:r>
-        <w:t xml:space="preserve">et faites un commit avec comme message « ajout instructions installation » </w:t>
+        <w:t xml:space="preserve">Modifiez le fichier readme et notez-y à présent comment l’installer et faites un commit avec comme message « ajout instructions installation » </w:t>
       </w:r>
     </w:p>
     <w:tbl>
@@ -3341,7 +3121,6 @@
         <w:tblCellMar>
           <w:top w:w="80" w:type="dxa"/>
           <w:left w:w="113" w:type="dxa"/>
-          <w:bottom w:w="0" w:type="dxa"/>
           <w:right w:w="115" w:type="dxa"/>
         </w:tblCellMar>
         <w:tblLook w:val="04A0" w:firstRow="1" w:lastRow="0" w:firstColumn="1" w:lastColumn="0" w:noHBand="0" w:noVBand="1"/>
@@ -3407,15 +3186,8 @@
         <w:ind w:left="-5"/>
       </w:pPr>
       <w:r>
-        <w:t xml:space="preserve">Affichez les différents </w:t>
-      </w:r>
-      <w:proofErr w:type="spellStart"/>
-      <w:r>
-        <w:t>commits</w:t>
-      </w:r>
-      <w:proofErr w:type="spellEnd"/>
-      <w:r>
-        <w:t xml:space="preserve"> </w:t>
+        <w:lastRenderedPageBreak/>
+        <w:t xml:space="preserve">Affichez les différents commits </w:t>
       </w:r>
     </w:p>
     <w:tbl>
@@ -3426,7 +3198,6 @@
         <w:tblCellMar>
           <w:top w:w="80" w:type="dxa"/>
           <w:left w:w="113" w:type="dxa"/>
-          <w:bottom w:w="0" w:type="dxa"/>
           <w:right w:w="115" w:type="dxa"/>
         </w:tblCellMar>
         <w:tblLook w:val="04A0" w:firstRow="1" w:lastRow="0" w:firstColumn="1" w:lastColumn="0" w:noHBand="0" w:noVBand="1"/>
@@ -3499,11 +3270,7 @@
         <w:ind w:left="-5"/>
       </w:pPr>
       <w:r>
-        <w:lastRenderedPageBreak/>
-        <w:t xml:space="preserve">Créez un nouveau fichier credits.txt où vous noterez dans l’ordre alphabétique les 2 développeurs du projet. Faites </w:t>
-      </w:r>
-      <w:r>
-        <w:t xml:space="preserve">votre commit et l’ajout avec comme message « ajout du fichier credits.txt </w:t>
+        <w:t xml:space="preserve">Créez un nouveau fichier credits.txt où vous noterez dans l’ordre alphabétique les 2 développeurs du projet. Faites votre commit et l’ajout avec comme message « ajout du fichier credits.txt </w:t>
       </w:r>
     </w:p>
     <w:tbl>
@@ -3514,7 +3281,6 @@
         <w:tblCellMar>
           <w:top w:w="80" w:type="dxa"/>
           <w:left w:w="113" w:type="dxa"/>
-          <w:bottom w:w="0" w:type="dxa"/>
           <w:right w:w="115" w:type="dxa"/>
         </w:tblCellMar>
         <w:tblLook w:val="04A0" w:firstRow="1" w:lastRow="0" w:firstColumn="1" w:lastColumn="0" w:noHBand="0" w:noVBand="1"/>
@@ -3600,7 +3366,6 @@
         <w:tblCellMar>
           <w:top w:w="80" w:type="dxa"/>
           <w:left w:w="113" w:type="dxa"/>
-          <w:bottom w:w="0" w:type="dxa"/>
           <w:right w:w="115" w:type="dxa"/>
         </w:tblCellMar>
         <w:tblLook w:val="04A0" w:firstRow="1" w:lastRow="0" w:firstColumn="1" w:lastColumn="0" w:noHBand="0" w:noVBand="1"/>
@@ -3675,23 +3440,7 @@
         <w:ind w:left="-5"/>
       </w:pPr>
       <w:r>
-        <w:t>Comment feriez-vous faire pour ne pas stocker les fichiers dll/</w:t>
-      </w:r>
-      <w:proofErr w:type="spellStart"/>
-      <w:r>
-        <w:t>exe</w:t>
-      </w:r>
-      <w:proofErr w:type="spellEnd"/>
-      <w:r>
-        <w:t xml:space="preserve"> dans vos </w:t>
-      </w:r>
-      <w:proofErr w:type="spellStart"/>
-      <w:r>
-        <w:t>commits</w:t>
-      </w:r>
-      <w:proofErr w:type="spellEnd"/>
-      <w:r>
-        <w:t xml:space="preserve"> ? </w:t>
+        <w:t xml:space="preserve">Comment feriez-vous faire pour ne pas stocker les fichiers dll/exe dans vos commits ? </w:t>
       </w:r>
     </w:p>
     <w:p>
@@ -3711,7 +3460,6 @@
         <w:tblCellMar>
           <w:top w:w="80" w:type="dxa"/>
           <w:left w:w="113" w:type="dxa"/>
-          <w:bottom w:w="0" w:type="dxa"/>
           <w:right w:w="115" w:type="dxa"/>
         </w:tblCellMar>
         <w:tblLook w:val="04A0" w:firstRow="1" w:lastRow="0" w:firstColumn="1" w:lastColumn="0" w:noHBand="0" w:noVBand="1"/>
@@ -3853,7 +3601,6 @@
         <w:tblCellMar>
           <w:top w:w="80" w:type="dxa"/>
           <w:left w:w="113" w:type="dxa"/>
-          <w:bottom w:w="0" w:type="dxa"/>
           <w:right w:w="115" w:type="dxa"/>
         </w:tblCellMar>
         <w:tblLook w:val="04A0" w:firstRow="1" w:lastRow="0" w:firstColumn="1" w:lastColumn="0" w:noHBand="0" w:noVBand="1"/>
@@ -3965,7 +3712,6 @@
         <w:tblCellMar>
           <w:top w:w="82" w:type="dxa"/>
           <w:left w:w="113" w:type="dxa"/>
-          <w:bottom w:w="0" w:type="dxa"/>
           <w:right w:w="115" w:type="dxa"/>
         </w:tblCellMar>
         <w:tblLook w:val="04A0" w:firstRow="1" w:lastRow="0" w:firstColumn="1" w:lastColumn="0" w:noHBand="0" w:noVBand="1"/>
@@ -4067,13 +3813,9 @@
         <w:pStyle w:val="Titre2"/>
         <w:ind w:left="-5"/>
       </w:pPr>
-      <w:proofErr w:type="spellStart"/>
-      <w:r>
-        <w:t>Merge</w:t>
-      </w:r>
-      <w:proofErr w:type="spellEnd"/>
-      <w:r>
-        <w:t xml:space="preserve"> de branche </w:t>
+      <w:r>
+        <w:lastRenderedPageBreak/>
+        <w:t xml:space="preserve">Merge de branche </w:t>
       </w:r>
     </w:p>
     <w:p>
@@ -4099,15 +3841,7 @@
         <w:t>votre nom</w:t>
       </w:r>
       <w:r>
-        <w:t xml:space="preserve"> et la date » puis faites un </w:t>
-      </w:r>
-      <w:proofErr w:type="spellStart"/>
-      <w:r>
-        <w:t>merge</w:t>
-      </w:r>
-      <w:proofErr w:type="spellEnd"/>
-      <w:r>
-        <w:t xml:space="preserve"> sur le master </w:t>
+        <w:t xml:space="preserve"> et la date » puis faites un merge sur le master </w:t>
       </w:r>
     </w:p>
     <w:tbl>
@@ -4118,7 +3852,6 @@
         <w:tblCellMar>
           <w:top w:w="80" w:type="dxa"/>
           <w:left w:w="113" w:type="dxa"/>
-          <w:bottom w:w="0" w:type="dxa"/>
           <w:right w:w="115" w:type="dxa"/>
         </w:tblCellMar>
         <w:tblLook w:val="04A0" w:firstRow="1" w:lastRow="0" w:firstColumn="1" w:lastColumn="0" w:noHBand="0" w:noVBand="1"/>
@@ -4518,13 +4251,7 @@
       <w:rPr>
         <w:sz w:val="16"/>
       </w:rPr>
-      <w:t xml:space="preserve">CPNV – </w:t>
-    </w:r>
-    <w:r>
-      <w:rPr>
-        <w:sz w:val="16"/>
-      </w:rPr>
-      <w:t xml:space="preserve">EMSC / PBA </w:t>
+      <w:t xml:space="preserve">CPNV – EMSC / PBA </w:t>
     </w:r>
     <w:r>
       <w:rPr>

</xml_diff>

<commit_message>
ajout du fichier credits.txt
</commit_message>
<xml_diff>
--- a/MA 24-git01-FPA.docx
+++ b/MA 24-git01-FPA.docx
@@ -90,12 +90,21 @@
                                 <w:spacing w:after="160"/>
                                 <w:ind w:left="0" w:firstLine="0"/>
                               </w:pPr>
+                              <w:proofErr w:type="gramStart"/>
                               <w:r>
                                 <w:rPr>
                                   <w:b/>
                                   <w:sz w:val="24"/>
                                 </w:rPr>
-                                <w:t xml:space="preserve">Classe: </w:t>
+                                <w:t>Classe:</w:t>
+                              </w:r>
+                              <w:proofErr w:type="gramEnd"/>
+                              <w:r>
+                                <w:rPr>
+                                  <w:b/>
+                                  <w:sz w:val="24"/>
+                                </w:rPr>
+                                <w:t xml:space="preserve"> </w:t>
                               </w:r>
                             </w:p>
                           </w:txbxContent>
@@ -198,6 +207,7 @@
                                 <w:spacing w:after="160"/>
                                 <w:ind w:left="0" w:firstLine="0"/>
                               </w:pPr>
+                              <w:proofErr w:type="gramStart"/>
                               <w:r>
                                 <w:rPr>
                                   <w:b/>
@@ -205,6 +215,7 @@
                                 </w:rPr>
                                 <w:t>ère</w:t>
                               </w:r>
+                              <w:proofErr w:type="gramEnd"/>
                             </w:p>
                           </w:txbxContent>
                         </wps:txbx>
@@ -270,6 +281,7 @@
                                 <w:spacing w:after="160"/>
                                 <w:ind w:left="0" w:firstLine="0"/>
                               </w:pPr>
+                              <w:proofErr w:type="gramStart"/>
                               <w:r>
                                 <w:rPr>
                                   <w:b/>
@@ -277,6 +289,7 @@
                                 </w:rPr>
                                 <w:t>année</w:t>
                               </w:r>
+                              <w:proofErr w:type="gramEnd"/>
                             </w:p>
                           </w:txbxContent>
                         </wps:txbx>
@@ -450,6 +463,7 @@
                                 <w:spacing w:after="160"/>
                                 <w:ind w:left="0" w:firstLine="0"/>
                               </w:pPr>
+                              <w:proofErr w:type="gramStart"/>
                               <w:r>
                                 <w:rPr>
                                   <w:b/>
@@ -457,6 +471,7 @@
                                 </w:rPr>
                                 <w:t>Semestre:</w:t>
                               </w:r>
+                              <w:proofErr w:type="gramEnd"/>
                             </w:p>
                           </w:txbxContent>
                         </wps:txbx>
@@ -591,12 +606,16 @@
                                 <w:spacing w:after="160"/>
                                 <w:ind w:left="0" w:firstLine="0"/>
                               </w:pPr>
+                              <w:proofErr w:type="spellStart"/>
+                              <w:proofErr w:type="gramStart"/>
                               <w:r>
                                 <w:rPr>
                                   <w:sz w:val="16"/>
                                 </w:rPr>
                                 <w:t>ème</w:t>
                               </w:r>
+                              <w:proofErr w:type="spellEnd"/>
+                              <w:proofErr w:type="gramEnd"/>
                             </w:p>
                           </w:txbxContent>
                         </wps:txbx>
@@ -911,7 +930,21 @@
                                 <w:rPr>
                                   <w:sz w:val="24"/>
                                 </w:rPr>
-                                <w:t xml:space="preserve"> février </w:t>
+                                <w:t xml:space="preserve"> </w:t>
+                              </w:r>
+                              <w:proofErr w:type="gramStart"/>
+                              <w:r>
+                                <w:rPr>
+                                  <w:sz w:val="24"/>
+                                </w:rPr>
+                                <w:t>février</w:t>
+                              </w:r>
+                              <w:proofErr w:type="gramEnd"/>
+                              <w:r>
+                                <w:rPr>
+                                  <w:sz w:val="24"/>
+                                </w:rPr>
+                                <w:t xml:space="preserve"> </w:t>
                               </w:r>
                             </w:p>
                           </w:txbxContent>
@@ -1442,12 +1475,21 @@
                           <w:spacing w:after="160"/>
                           <w:ind w:left="0" w:firstLine="0"/>
                         </w:pPr>
+                        <w:proofErr w:type="gramStart"/>
                         <w:r>
                           <w:rPr>
                             <w:b/>
                             <w:sz w:val="24"/>
                           </w:rPr>
-                          <w:t xml:space="preserve">Classe: </w:t>
+                          <w:t>Classe:</w:t>
+                        </w:r>
+                        <w:proofErr w:type="gramEnd"/>
+                        <w:r>
+                          <w:rPr>
+                            <w:b/>
+                            <w:sz w:val="24"/>
+                          </w:rPr>
+                          <w:t xml:space="preserve"> </w:t>
                         </w:r>
                       </w:p>
                     </w:txbxContent>
@@ -1499,6 +1541,7 @@
                           <w:spacing w:after="160"/>
                           <w:ind w:left="0" w:firstLine="0"/>
                         </w:pPr>
+                        <w:proofErr w:type="gramStart"/>
                         <w:r>
                           <w:rPr>
                             <w:b/>
@@ -1506,6 +1549,7 @@
                           </w:rPr>
                           <w:t>ère</w:t>
                         </w:r>
+                        <w:proofErr w:type="gramEnd"/>
                       </w:p>
                     </w:txbxContent>
                   </v:textbox>
@@ -1537,6 +1581,7 @@
                           <w:spacing w:after="160"/>
                           <w:ind w:left="0" w:firstLine="0"/>
                         </w:pPr>
+                        <w:proofErr w:type="gramStart"/>
                         <w:r>
                           <w:rPr>
                             <w:b/>
@@ -1544,6 +1589,7 @@
                           </w:rPr>
                           <w:t>année</w:t>
                         </w:r>
+                        <w:proofErr w:type="gramEnd"/>
                       </w:p>
                     </w:txbxContent>
                   </v:textbox>
@@ -1632,6 +1678,7 @@
                           <w:spacing w:after="160"/>
                           <w:ind w:left="0" w:firstLine="0"/>
                         </w:pPr>
+                        <w:proofErr w:type="gramStart"/>
                         <w:r>
                           <w:rPr>
                             <w:b/>
@@ -1639,6 +1686,7 @@
                           </w:rPr>
                           <w:t>Semestre:</w:t>
                         </w:r>
+                        <w:proofErr w:type="gramEnd"/>
                       </w:p>
                     </w:txbxContent>
                   </v:textbox>
@@ -1705,12 +1753,16 @@
                           <w:spacing w:after="160"/>
                           <w:ind w:left="0" w:firstLine="0"/>
                         </w:pPr>
+                        <w:proofErr w:type="spellStart"/>
+                        <w:proofErr w:type="gramStart"/>
                         <w:r>
                           <w:rPr>
                             <w:sz w:val="16"/>
                           </w:rPr>
                           <w:t>ème</w:t>
                         </w:r>
+                        <w:proofErr w:type="spellEnd"/>
+                        <w:proofErr w:type="gramEnd"/>
                       </w:p>
                     </w:txbxContent>
                   </v:textbox>
@@ -1872,7 +1924,21 @@
                           <w:rPr>
                             <w:sz w:val="24"/>
                           </w:rPr>
-                          <w:t xml:space="preserve"> février </w:t>
+                          <w:t xml:space="preserve"> </w:t>
+                        </w:r>
+                        <w:proofErr w:type="gramStart"/>
+                        <w:r>
+                          <w:rPr>
+                            <w:sz w:val="24"/>
+                          </w:rPr>
+                          <w:t>février</w:t>
+                        </w:r>
+                        <w:proofErr w:type="gramEnd"/>
+                        <w:r>
+                          <w:rPr>
+                            <w:sz w:val="24"/>
+                          </w:rPr>
+                          <w:t xml:space="preserve"> </w:t>
                         </w:r>
                       </w:p>
                     </w:txbxContent>
@@ -2107,7 +2173,15 @@
         <w:ind w:hanging="283"/>
       </w:pPr>
       <w:r>
-        <w:t xml:space="preserve">Etre capable d'utiliser un repository. </w:t>
+        <w:t xml:space="preserve">Etre capable d'utiliser un </w:t>
+      </w:r>
+      <w:proofErr w:type="spellStart"/>
+      <w:r>
+        <w:t>repository</w:t>
+      </w:r>
+      <w:proofErr w:type="spellEnd"/>
+      <w:r>
+        <w:t xml:space="preserve">. </w:t>
       </w:r>
     </w:p>
     <w:p>
@@ -2207,7 +2281,21 @@
         <w:rPr>
           <w:color w:val="FF0000"/>
         </w:rPr>
-        <w:t xml:space="preserve">Toutes les commandes seront faites sur bash. </w:t>
+        <w:t xml:space="preserve">Toutes les commandes seront faites sur </w:t>
+      </w:r>
+      <w:proofErr w:type="spellStart"/>
+      <w:r>
+        <w:rPr>
+          <w:color w:val="FF0000"/>
+        </w:rPr>
+        <w:t>bash</w:t>
+      </w:r>
+      <w:proofErr w:type="spellEnd"/>
+      <w:r>
+        <w:rPr>
+          <w:color w:val="FF0000"/>
+        </w:rPr>
+        <w:t xml:space="preserve">. </w:t>
       </w:r>
     </w:p>
     <w:p>
@@ -2364,7 +2452,29 @@
                 <w:sz w:val="18"/>
                 <w:szCs w:val="18"/>
               </w:rPr>
-              <w:t>$ git config --global user.email "[Jan.blatter@cpnv.ch]"</w:t>
+              <w:t xml:space="preserve">$ git config --global </w:t>
+            </w:r>
+            <w:proofErr w:type="spellStart"/>
+            <w:proofErr w:type="gramStart"/>
+            <w:r>
+              <w:rPr>
+                <w:rFonts w:ascii="Lucida Console" w:eastAsiaTheme="minorEastAsia" w:hAnsi="Lucida Console" w:cs="Lucida Console"/>
+                <w:color w:val="auto"/>
+                <w:sz w:val="18"/>
+                <w:szCs w:val="18"/>
+              </w:rPr>
+              <w:t>user.email</w:t>
+            </w:r>
+            <w:proofErr w:type="spellEnd"/>
+            <w:proofErr w:type="gramEnd"/>
+            <w:r>
+              <w:rPr>
+                <w:rFonts w:ascii="Lucida Console" w:eastAsiaTheme="minorEastAsia" w:hAnsi="Lucida Console" w:cs="Lucida Console"/>
+                <w:color w:val="auto"/>
+                <w:sz w:val="18"/>
+                <w:szCs w:val="18"/>
+              </w:rPr>
+              <w:t xml:space="preserve"> "[Jan.blatter@cpnv.ch]"</w:t>
             </w:r>
           </w:p>
           <w:p>
@@ -2403,7 +2513,27 @@
                 <w:sz w:val="18"/>
                 <w:szCs w:val="18"/>
               </w:rPr>
-              <w:t>$ git config --global color.ui auto</w:t>
+              <w:t xml:space="preserve">$ git config --global </w:t>
+            </w:r>
+            <w:proofErr w:type="spellStart"/>
+            <w:r>
+              <w:rPr>
+                <w:rFonts w:ascii="Lucida Console" w:eastAsiaTheme="minorEastAsia" w:hAnsi="Lucida Console" w:cs="Lucida Console"/>
+                <w:color w:val="auto"/>
+                <w:sz w:val="18"/>
+                <w:szCs w:val="18"/>
+              </w:rPr>
+              <w:t>color.ui</w:t>
+            </w:r>
+            <w:proofErr w:type="spellEnd"/>
+            <w:r>
+              <w:rPr>
+                <w:rFonts w:ascii="Lucida Console" w:eastAsiaTheme="minorEastAsia" w:hAnsi="Lucida Console" w:cs="Lucida Console"/>
+                <w:color w:val="auto"/>
+                <w:sz w:val="18"/>
+                <w:szCs w:val="18"/>
+              </w:rPr>
+              <w:t xml:space="preserve"> auto</w:t>
             </w:r>
           </w:p>
           <w:p>
@@ -2432,7 +2562,15 @@
         <w:ind w:left="-5"/>
       </w:pPr>
       <w:r>
-        <w:t xml:space="preserve">Écrivez la commande pour générer des alias dans le fichier de configuration de git. (vous pouvez en créer d’autres si vous le souhaitez) </w:t>
+        <w:t>Écrivez la commande pour générer des alias dans le fichier de configuration de git. (</w:t>
+      </w:r>
+      <w:proofErr w:type="gramStart"/>
+      <w:r>
+        <w:t>vous</w:t>
+      </w:r>
+      <w:proofErr w:type="gramEnd"/>
+      <w:r>
+        <w:t xml:space="preserve"> pouvez en créer d’autres si vous le souhaitez) </w:t>
       </w:r>
     </w:p>
     <w:p>
@@ -2473,8 +2611,21 @@
         <w:spacing w:after="0"/>
         <w:ind w:left="134" w:hanging="149"/>
       </w:pPr>
-      <w:r>
-        <w:t xml:space="preserve">git checkout </w:t>
+      <w:proofErr w:type="gramStart"/>
+      <w:r>
+        <w:t>git</w:t>
+      </w:r>
+      <w:proofErr w:type="gramEnd"/>
+      <w:r>
+        <w:t xml:space="preserve"> </w:t>
+      </w:r>
+      <w:proofErr w:type="spellStart"/>
+      <w:r>
+        <w:t>checkout</w:t>
+      </w:r>
+      <w:proofErr w:type="spellEnd"/>
+      <w:r>
+        <w:t xml:space="preserve"> </w:t>
       </w:r>
       <w:r>
         <w:rPr>
@@ -2501,8 +2652,21 @@
         <w:spacing w:after="0"/>
         <w:ind w:left="134" w:hanging="149"/>
       </w:pPr>
-      <w:r>
-        <w:t xml:space="preserve">git status  </w:t>
+      <w:proofErr w:type="gramStart"/>
+      <w:r>
+        <w:t>git</w:t>
+      </w:r>
+      <w:proofErr w:type="gramEnd"/>
+      <w:r>
+        <w:t xml:space="preserve"> </w:t>
+      </w:r>
+      <w:proofErr w:type="spellStart"/>
+      <w:r>
+        <w:t>status</w:t>
+      </w:r>
+      <w:proofErr w:type="spellEnd"/>
+      <w:r>
+        <w:t xml:space="preserve">  </w:t>
       </w:r>
       <w:r>
         <w:rPr>
@@ -2536,8 +2700,13 @@
         <w:spacing w:after="0"/>
         <w:ind w:left="134" w:hanging="149"/>
       </w:pPr>
-      <w:r>
-        <w:t xml:space="preserve">git commit </w:t>
+      <w:proofErr w:type="gramStart"/>
+      <w:r>
+        <w:t>git</w:t>
+      </w:r>
+      <w:proofErr w:type="gramEnd"/>
+      <w:r>
+        <w:t xml:space="preserve"> commit </w:t>
       </w:r>
       <w:r>
         <w:rPr>
@@ -2586,8 +2755,21 @@
         <w:spacing w:after="0"/>
         <w:ind w:left="134" w:hanging="149"/>
       </w:pPr>
-      <w:r>
-        <w:t xml:space="preserve">git branch </w:t>
+      <w:proofErr w:type="gramStart"/>
+      <w:r>
+        <w:t>git</w:t>
+      </w:r>
+      <w:proofErr w:type="gramEnd"/>
+      <w:r>
+        <w:t xml:space="preserve"> </w:t>
+      </w:r>
+      <w:proofErr w:type="spellStart"/>
+      <w:r>
+        <w:t>branch</w:t>
+      </w:r>
+      <w:proofErr w:type="spellEnd"/>
+      <w:r>
+        <w:t xml:space="preserve"> </w:t>
       </w:r>
       <w:r>
         <w:rPr>
@@ -2626,7 +2808,15 @@
         <w:ind w:left="-5"/>
       </w:pPr>
       <w:r>
-        <w:t xml:space="preserve">Création d’un repository distant </w:t>
+        <w:t xml:space="preserve">Création d’un </w:t>
+      </w:r>
+      <w:proofErr w:type="spellStart"/>
+      <w:r>
+        <w:t>repository</w:t>
+      </w:r>
+      <w:proofErr w:type="spellEnd"/>
+      <w:r>
+        <w:t xml:space="preserve"> distant </w:t>
       </w:r>
     </w:p>
     <w:p>
@@ -2643,7 +2833,23 @@
         <w:ind w:left="-5"/>
       </w:pPr>
       <w:r>
-        <w:t xml:space="preserve">Créez un repository sur github.  </w:t>
+        <w:t xml:space="preserve">Créez un </w:t>
+      </w:r>
+      <w:proofErr w:type="spellStart"/>
+      <w:r>
+        <w:t>repository</w:t>
+      </w:r>
+      <w:proofErr w:type="spellEnd"/>
+      <w:r>
+        <w:t xml:space="preserve"> sur </w:t>
+      </w:r>
+      <w:proofErr w:type="spellStart"/>
+      <w:r>
+        <w:t>github</w:t>
+      </w:r>
+      <w:proofErr w:type="spellEnd"/>
+      <w:r>
+        <w:t xml:space="preserve">.  </w:t>
       </w:r>
     </w:p>
     <w:p>
@@ -2744,7 +2950,15 @@
         <w:ind w:left="-5"/>
       </w:pPr>
       <w:r>
-        <w:t xml:space="preserve">Quelle commande écririez-vous si vous deviez initialiser un repository en local ? </w:t>
+        <w:t xml:space="preserve">Quelle commande écririez-vous si vous deviez initialiser un </w:t>
+      </w:r>
+      <w:proofErr w:type="spellStart"/>
+      <w:r>
+        <w:t>repository</w:t>
+      </w:r>
+      <w:proofErr w:type="spellEnd"/>
+      <w:r>
+        <w:t xml:space="preserve"> en local ? </w:t>
       </w:r>
     </w:p>
     <w:p>
@@ -2791,8 +3005,13 @@
               <w:ind w:left="0" w:firstLine="0"/>
             </w:pPr>
             <w:r>
-              <w:t>git-init</w:t>
-            </w:r>
+              <w:t>git-</w:t>
+            </w:r>
+            <w:proofErr w:type="spellStart"/>
+            <w:r>
+              <w:t>init</w:t>
+            </w:r>
+            <w:proofErr w:type="spellEnd"/>
           </w:p>
         </w:tc>
       </w:tr>
@@ -2947,7 +3166,15 @@
         <w:ind w:left="-5"/>
       </w:pPr>
       <w:r>
-        <w:t xml:space="preserve">Créer un readme qui résume en 2 lignes le fonctionnement d’une application que vous souhaiteriez développer. </w:t>
+        <w:t xml:space="preserve">Créer un </w:t>
+      </w:r>
+      <w:proofErr w:type="spellStart"/>
+      <w:r>
+        <w:t>readme</w:t>
+      </w:r>
+      <w:proofErr w:type="spellEnd"/>
+      <w:r>
+        <w:t xml:space="preserve"> qui résume en 2 lignes le fonctionnement d’une application que vous souhaiteriez développer. </w:t>
       </w:r>
     </w:p>
     <w:p>
@@ -2993,7 +3220,20 @@
               <w:ind w:left="0" w:firstLine="0"/>
             </w:pPr>
             <w:r>
-              <w:t xml:space="preserve">$ git add . </w:t>
+              <w:t xml:space="preserve">$ git </w:t>
+            </w:r>
+            <w:proofErr w:type="spellStart"/>
+            <w:proofErr w:type="gramStart"/>
+            <w:r>
+              <w:t>add</w:t>
+            </w:r>
+            <w:proofErr w:type="spellEnd"/>
+            <w:r>
+              <w:t xml:space="preserve"> .</w:t>
+            </w:r>
+            <w:proofErr w:type="gramEnd"/>
+            <w:r>
+              <w:t xml:space="preserve"> </w:t>
             </w:r>
           </w:p>
           <w:p>
@@ -3002,7 +3242,15 @@
               <w:ind w:left="0" w:firstLine="0"/>
             </w:pPr>
             <w:r>
-              <w:t xml:space="preserve">$ git status </w:t>
+              <w:t xml:space="preserve">$ git </w:t>
+            </w:r>
+            <w:proofErr w:type="spellStart"/>
+            <w:r>
+              <w:t>status</w:t>
+            </w:r>
+            <w:proofErr w:type="spellEnd"/>
+            <w:r>
+              <w:t xml:space="preserve"> </w:t>
             </w:r>
           </w:p>
           <w:p>
@@ -3011,10 +3259,33 @@
               <w:ind w:left="0" w:firstLine="0"/>
             </w:pPr>
             <w:r>
-              <w:t xml:space="preserve">$ git commit –m «  Ajout du fichier read » </w:t>
-            </w:r>
-            <w:bookmarkStart w:id="0" w:name="_GoBack"/>
-            <w:bookmarkEnd w:id="0"/>
+              <w:t xml:space="preserve">$ git commit –m </w:t>
+            </w:r>
+            <w:proofErr w:type="gramStart"/>
+            <w:r>
+              <w:t>«  Ajout</w:t>
+            </w:r>
+            <w:proofErr w:type="gramEnd"/>
+            <w:r>
+              <w:t xml:space="preserve"> du fichier </w:t>
+            </w:r>
+            <w:proofErr w:type="spellStart"/>
+            <w:r>
+              <w:t>read</w:t>
+            </w:r>
+            <w:proofErr w:type="spellEnd"/>
+            <w:r>
+              <w:t xml:space="preserve"> » </w:t>
+            </w:r>
+          </w:p>
+          <w:p>
+            <w:pPr>
+              <w:spacing w:after="201"/>
+              <w:ind w:left="0" w:firstLine="0"/>
+            </w:pPr>
+            <w:r>
+              <w:t>$ git push</w:t>
+            </w:r>
           </w:p>
           <w:p>
             <w:pPr>
@@ -3043,6 +3314,440 @@
       </w:pPr>
       <w:r>
         <w:t xml:space="preserve">Modifiez le fichier que vous venez de créer et mettez-y la date de création et l’auteur. Avant de faire le commit, afficher les différences de contenu avec le dernier commit </w:t>
+      </w:r>
+    </w:p>
+    <w:tbl>
+      <w:tblPr>
+        <w:tblStyle w:val="TableGrid"/>
+        <w:tblW w:w="9866" w:type="dxa"/>
+        <w:tblInd w:w="-113" w:type="dxa"/>
+        <w:tblCellMar>
+          <w:top w:w="80" w:type="dxa"/>
+          <w:left w:w="113" w:type="dxa"/>
+          <w:right w:w="115" w:type="dxa"/>
+        </w:tblCellMar>
+        <w:tblLook w:val="04A0" w:firstRow="1" w:lastRow="0" w:firstColumn="1" w:lastColumn="0" w:noHBand="0" w:noVBand="1"/>
+      </w:tblPr>
+      <w:tblGrid>
+        <w:gridCol w:w="10104"/>
+      </w:tblGrid>
+      <w:tr>
+        <w:trPr>
+          <w:trHeight w:val="806"/>
+        </w:trPr>
+        <w:tc>
+          <w:tcPr>
+            <w:tcW w:w="9866" w:type="dxa"/>
+            <w:tcBorders>
+              <w:top w:val="single" w:sz="4" w:space="0" w:color="D9D9D9"/>
+              <w:left w:val="single" w:sz="4" w:space="0" w:color="D9D9D9"/>
+              <w:bottom w:val="single" w:sz="4" w:space="0" w:color="D9D9D9"/>
+              <w:right w:val="single" w:sz="4" w:space="0" w:color="D9D9D9"/>
+            </w:tcBorders>
+          </w:tcPr>
+          <w:p>
+            <w:pPr>
+              <w:ind w:left="-5"/>
+            </w:pPr>
+            <w:r>
+              <w:t xml:space="preserve"> </w:t>
+            </w:r>
+            <w:r>
+              <w:t xml:space="preserve">Faites votre premier commit </w:t>
+            </w:r>
+          </w:p>
+          <w:tbl>
+            <w:tblPr>
+              <w:tblStyle w:val="TableGrid"/>
+              <w:tblW w:w="9866" w:type="dxa"/>
+              <w:tblInd w:w="0" w:type="dxa"/>
+              <w:tblCellMar>
+                <w:top w:w="80" w:type="dxa"/>
+                <w:left w:w="113" w:type="dxa"/>
+                <w:right w:w="115" w:type="dxa"/>
+              </w:tblCellMar>
+              <w:tblLook w:val="04A0" w:firstRow="1" w:lastRow="0" w:firstColumn="1" w:lastColumn="0" w:noHBand="0" w:noVBand="1"/>
+            </w:tblPr>
+            <w:tblGrid>
+              <w:gridCol w:w="9866"/>
+            </w:tblGrid>
+            <w:tr>
+              <w:trPr>
+                <w:trHeight w:val="807"/>
+              </w:trPr>
+              <w:tc>
+                <w:tcPr>
+                  <w:tcW w:w="9866" w:type="dxa"/>
+                  <w:tcBorders>
+                    <w:top w:val="single" w:sz="4" w:space="0" w:color="D9D9D9"/>
+                    <w:left w:val="single" w:sz="4" w:space="0" w:color="D9D9D9"/>
+                    <w:bottom w:val="single" w:sz="4" w:space="0" w:color="D9D9D9"/>
+                    <w:right w:val="single" w:sz="4" w:space="0" w:color="D9D9D9"/>
+                  </w:tcBorders>
+                </w:tcPr>
+                <w:p>
+                  <w:pPr>
+                    <w:spacing w:after="201"/>
+                    <w:ind w:left="0" w:firstLine="0"/>
+                  </w:pPr>
+                  <w:r>
+                    <w:t xml:space="preserve">$ git </w:t>
+                  </w:r>
+                  <w:proofErr w:type="spellStart"/>
+                  <w:proofErr w:type="gramStart"/>
+                  <w:r>
+                    <w:t>add</w:t>
+                  </w:r>
+                  <w:proofErr w:type="spellEnd"/>
+                  <w:r>
+                    <w:t xml:space="preserve"> .</w:t>
+                  </w:r>
+                  <w:proofErr w:type="gramEnd"/>
+                  <w:r>
+                    <w:t xml:space="preserve"> </w:t>
+                  </w:r>
+                </w:p>
+                <w:p>
+                  <w:pPr>
+                    <w:spacing w:after="201"/>
+                    <w:ind w:left="0" w:firstLine="0"/>
+                  </w:pPr>
+                  <w:r>
+                    <w:t xml:space="preserve">$ git </w:t>
+                  </w:r>
+                  <w:proofErr w:type="spellStart"/>
+                  <w:r>
+                    <w:t>status</w:t>
+                  </w:r>
+                  <w:proofErr w:type="spellEnd"/>
+                  <w:r>
+                    <w:t xml:space="preserve"> </w:t>
+                  </w:r>
+                </w:p>
+                <w:p>
+                  <w:pPr>
+                    <w:spacing w:after="201"/>
+                    <w:ind w:left="0" w:firstLine="0"/>
+                  </w:pPr>
+                  <w:r>
+                    <w:t>$ git commit –m «  Ajout</w:t>
+                  </w:r>
+                  <w:r>
+                    <w:t xml:space="preserve"> </w:t>
+                  </w:r>
+                  <w:bookmarkStart w:id="0" w:name="_GoBack"/>
+                  <w:bookmarkEnd w:id="0"/>
+                  <w:r>
+                    <w:t>de la date de création et auteur</w:t>
+                  </w:r>
+                  <w:r>
+                    <w:t xml:space="preserve">» </w:t>
+                  </w:r>
+                </w:p>
+                <w:p>
+                  <w:pPr>
+                    <w:spacing w:after="201"/>
+                    <w:ind w:left="0" w:firstLine="0"/>
+                  </w:pPr>
+                  <w:r>
+                    <w:t>$ git push</w:t>
+                  </w:r>
+                </w:p>
+                <w:p>
+                  <w:pPr>
+                    <w:spacing w:after="0"/>
+                    <w:ind w:left="0" w:firstLine="0"/>
+                  </w:pPr>
+                  <w:r>
+                    <w:t xml:space="preserve"> </w:t>
+                  </w:r>
+                </w:p>
+              </w:tc>
+            </w:tr>
+          </w:tbl>
+          <w:p>
+            <w:pPr>
+              <w:spacing w:after="201"/>
+              <w:ind w:left="0" w:firstLine="0"/>
+            </w:pPr>
+          </w:p>
+          <w:p>
+            <w:pPr>
+              <w:spacing w:after="0"/>
+              <w:ind w:left="0" w:firstLine="0"/>
+            </w:pPr>
+            <w:r>
+              <w:t xml:space="preserve"> </w:t>
+            </w:r>
+          </w:p>
+        </w:tc>
+      </w:tr>
+    </w:tbl>
+    <w:p>
+      <w:pPr>
+        <w:pStyle w:val="Titre2"/>
+        <w:spacing w:after="81"/>
+        <w:ind w:left="-5"/>
+      </w:pPr>
+      <w:r>
+        <w:lastRenderedPageBreak/>
+        <w:t xml:space="preserve">Autres </w:t>
+      </w:r>
+      <w:proofErr w:type="spellStart"/>
+      <w:r>
+        <w:t>commits</w:t>
+      </w:r>
+      <w:proofErr w:type="spellEnd"/>
+      <w:r>
+        <w:t xml:space="preserve"> et suivi </w:t>
+      </w:r>
+    </w:p>
+    <w:p>
+      <w:pPr>
+        <w:ind w:left="-5"/>
+      </w:pPr>
+      <w:r>
+        <w:t xml:space="preserve">Modifiez le fichier </w:t>
+      </w:r>
+      <w:proofErr w:type="spellStart"/>
+      <w:r>
+        <w:t>readme</w:t>
+      </w:r>
+      <w:proofErr w:type="spellEnd"/>
+      <w:r>
+        <w:t xml:space="preserve"> et notez-y à présent comment l’installer et faites un commit avec comme message « ajout instructions installation » </w:t>
+      </w:r>
+    </w:p>
+    <w:tbl>
+      <w:tblPr>
+        <w:tblStyle w:val="TableGrid"/>
+        <w:tblW w:w="9866" w:type="dxa"/>
+        <w:tblInd w:w="-113" w:type="dxa"/>
+        <w:tblCellMar>
+          <w:top w:w="80" w:type="dxa"/>
+          <w:left w:w="113" w:type="dxa"/>
+          <w:right w:w="115" w:type="dxa"/>
+        </w:tblCellMar>
+        <w:tblLook w:val="04A0" w:firstRow="1" w:lastRow="0" w:firstColumn="1" w:lastColumn="0" w:noHBand="0" w:noVBand="1"/>
+      </w:tblPr>
+      <w:tblGrid>
+        <w:gridCol w:w="9866"/>
+      </w:tblGrid>
+      <w:tr>
+        <w:trPr>
+          <w:trHeight w:val="1286"/>
+        </w:trPr>
+        <w:tc>
+          <w:tcPr>
+            <w:tcW w:w="9866" w:type="dxa"/>
+            <w:tcBorders>
+              <w:top w:val="single" w:sz="4" w:space="0" w:color="D9D9D9"/>
+              <w:left w:val="single" w:sz="4" w:space="0" w:color="D9D9D9"/>
+              <w:bottom w:val="single" w:sz="4" w:space="0" w:color="D9D9D9"/>
+              <w:right w:val="single" w:sz="4" w:space="0" w:color="D9D9D9"/>
+            </w:tcBorders>
+          </w:tcPr>
+          <w:p>
+            <w:pPr>
+              <w:spacing w:after="201"/>
+              <w:ind w:left="0" w:firstLine="0"/>
+            </w:pPr>
+            <w:r>
+              <w:t xml:space="preserve"> </w:t>
+            </w:r>
+            <w:r>
+              <w:t xml:space="preserve">$ git </w:t>
+            </w:r>
+            <w:proofErr w:type="spellStart"/>
+            <w:proofErr w:type="gramStart"/>
+            <w:r>
+              <w:t>add</w:t>
+            </w:r>
+            <w:proofErr w:type="spellEnd"/>
+            <w:r>
+              <w:t xml:space="preserve"> .</w:t>
+            </w:r>
+            <w:proofErr w:type="gramEnd"/>
+            <w:r>
+              <w:t xml:space="preserve"> </w:t>
+            </w:r>
+          </w:p>
+          <w:p>
+            <w:pPr>
+              <w:spacing w:after="201"/>
+              <w:ind w:left="0" w:firstLine="0"/>
+            </w:pPr>
+            <w:r>
+              <w:t xml:space="preserve">$ git </w:t>
+            </w:r>
+            <w:proofErr w:type="spellStart"/>
+            <w:r>
+              <w:t>status</w:t>
+            </w:r>
+            <w:proofErr w:type="spellEnd"/>
+            <w:r>
+              <w:t xml:space="preserve"> </w:t>
+            </w:r>
+          </w:p>
+          <w:p>
+            <w:pPr>
+              <w:spacing w:after="201"/>
+              <w:ind w:left="0" w:firstLine="0"/>
+            </w:pPr>
+            <w:r>
+              <w:t>$ git commit –m</w:t>
+            </w:r>
+            <w:proofErr w:type="gramStart"/>
+            <w:r>
+              <w:t xml:space="preserve"> «ajout</w:t>
+            </w:r>
+            <w:proofErr w:type="gramEnd"/>
+            <w:r>
+              <w:t xml:space="preserve"> instructions installation » </w:t>
+            </w:r>
+          </w:p>
+          <w:p>
+            <w:pPr>
+              <w:spacing w:after="201"/>
+              <w:ind w:left="0" w:firstLine="0"/>
+            </w:pPr>
+            <w:r>
+              <w:t>$ git push</w:t>
+            </w:r>
+          </w:p>
+          <w:p>
+            <w:pPr>
+              <w:spacing w:after="201"/>
+              <w:ind w:left="0" w:firstLine="0"/>
+            </w:pPr>
+          </w:p>
+          <w:p>
+            <w:pPr>
+              <w:spacing w:after="201"/>
+              <w:ind w:left="0" w:firstLine="0"/>
+            </w:pPr>
+            <w:r>
+              <w:t xml:space="preserve"> </w:t>
+            </w:r>
+          </w:p>
+          <w:p>
+            <w:pPr>
+              <w:spacing w:after="0"/>
+              <w:ind w:left="0" w:firstLine="0"/>
+            </w:pPr>
+            <w:r>
+              <w:t xml:space="preserve"> </w:t>
+            </w:r>
+          </w:p>
+        </w:tc>
+      </w:tr>
+    </w:tbl>
+    <w:p>
+      <w:pPr>
+        <w:spacing w:after="201"/>
+        <w:ind w:left="0" w:firstLine="0"/>
+      </w:pPr>
+      <w:r>
+        <w:t xml:space="preserve"> </w:t>
+      </w:r>
+    </w:p>
+    <w:p>
+      <w:pPr>
+        <w:ind w:left="-5"/>
+      </w:pPr>
+      <w:r>
+        <w:t xml:space="preserve">Affichez les différents </w:t>
+      </w:r>
+      <w:proofErr w:type="spellStart"/>
+      <w:r>
+        <w:t>commits</w:t>
+      </w:r>
+      <w:proofErr w:type="spellEnd"/>
+      <w:r>
+        <w:t xml:space="preserve"> </w:t>
+      </w:r>
+    </w:p>
+    <w:tbl>
+      <w:tblPr>
+        <w:tblStyle w:val="TableGrid"/>
+        <w:tblW w:w="9866" w:type="dxa"/>
+        <w:tblInd w:w="-113" w:type="dxa"/>
+        <w:tblCellMar>
+          <w:top w:w="80" w:type="dxa"/>
+          <w:left w:w="113" w:type="dxa"/>
+          <w:right w:w="115" w:type="dxa"/>
+        </w:tblCellMar>
+        <w:tblLook w:val="04A0" w:firstRow="1" w:lastRow="0" w:firstColumn="1" w:lastColumn="0" w:noHBand="0" w:noVBand="1"/>
+      </w:tblPr>
+      <w:tblGrid>
+        <w:gridCol w:w="9866"/>
+      </w:tblGrid>
+      <w:tr>
+        <w:trPr>
+          <w:trHeight w:val="403"/>
+        </w:trPr>
+        <w:tc>
+          <w:tcPr>
+            <w:tcW w:w="9866" w:type="dxa"/>
+            <w:tcBorders>
+              <w:top w:val="single" w:sz="4" w:space="0" w:color="D9D9D9"/>
+              <w:left w:val="single" w:sz="4" w:space="0" w:color="D9D9D9"/>
+              <w:bottom w:val="nil"/>
+              <w:right w:val="single" w:sz="4" w:space="0" w:color="D9D9D9"/>
+            </w:tcBorders>
+          </w:tcPr>
+          <w:p>
+            <w:pPr>
+              <w:spacing w:after="0"/>
+              <w:ind w:left="0" w:firstLine="0"/>
+            </w:pPr>
+            <w:r>
+              <w:t xml:space="preserve"> </w:t>
+            </w:r>
+          </w:p>
+        </w:tc>
+      </w:tr>
+      <w:tr>
+        <w:trPr>
+          <w:trHeight w:val="327"/>
+        </w:trPr>
+        <w:tc>
+          <w:tcPr>
+            <w:tcW w:w="9866" w:type="dxa"/>
+            <w:tcBorders>
+              <w:top w:val="single" w:sz="4" w:space="0" w:color="D9D9D9"/>
+              <w:left w:val="single" w:sz="4" w:space="0" w:color="D9D9D9"/>
+              <w:bottom w:val="single" w:sz="4" w:space="0" w:color="D9D9D9"/>
+              <w:right w:val="single" w:sz="4" w:space="0" w:color="D9D9D9"/>
+            </w:tcBorders>
+          </w:tcPr>
+          <w:p>
+            <w:pPr>
+              <w:spacing w:after="0"/>
+              <w:ind w:left="0" w:firstLine="0"/>
+            </w:pPr>
+            <w:r>
+              <w:t xml:space="preserve"> </w:t>
+            </w:r>
+          </w:p>
+        </w:tc>
+      </w:tr>
+    </w:tbl>
+    <w:p>
+      <w:pPr>
+        <w:spacing w:after="201"/>
+        <w:ind w:left="0" w:firstLine="0"/>
+      </w:pPr>
+      <w:r>
+        <w:t xml:space="preserve"> </w:t>
+      </w:r>
+    </w:p>
+    <w:p>
+      <w:pPr>
+        <w:ind w:left="-5"/>
+      </w:pPr>
+      <w:r>
+        <w:t xml:space="preserve">Créez un nouveau fichier credits.txt où vous noterez dans l’ordre alphabétique les 2 développeurs du projet. Faites votre commit et l’ajout avec comme message « ajout du fichier credits.txt </w:t>
       </w:r>
     </w:p>
     <w:tbl>
@@ -3097,234 +3802,6 @@
     </w:tbl>
     <w:p>
       <w:pPr>
-        <w:pStyle w:val="Titre2"/>
-        <w:spacing w:after="81"/>
-        <w:ind w:left="-5"/>
-      </w:pPr>
-      <w:r>
-        <w:t xml:space="preserve">Autres commits et suivi </w:t>
-      </w:r>
-    </w:p>
-    <w:p>
-      <w:pPr>
-        <w:ind w:left="-5"/>
-      </w:pPr>
-      <w:r>
-        <w:t xml:space="preserve">Modifiez le fichier readme et notez-y à présent comment l’installer et faites un commit avec comme message « ajout instructions installation » </w:t>
-      </w:r>
-    </w:p>
-    <w:tbl>
-      <w:tblPr>
-        <w:tblStyle w:val="TableGrid"/>
-        <w:tblW w:w="9866" w:type="dxa"/>
-        <w:tblInd w:w="-113" w:type="dxa"/>
-        <w:tblCellMar>
-          <w:top w:w="80" w:type="dxa"/>
-          <w:left w:w="113" w:type="dxa"/>
-          <w:right w:w="115" w:type="dxa"/>
-        </w:tblCellMar>
-        <w:tblLook w:val="04A0" w:firstRow="1" w:lastRow="0" w:firstColumn="1" w:lastColumn="0" w:noHBand="0" w:noVBand="1"/>
-      </w:tblPr>
-      <w:tblGrid>
-        <w:gridCol w:w="9866"/>
-      </w:tblGrid>
-      <w:tr>
-        <w:trPr>
-          <w:trHeight w:val="1286"/>
-        </w:trPr>
-        <w:tc>
-          <w:tcPr>
-            <w:tcW w:w="9866" w:type="dxa"/>
-            <w:tcBorders>
-              <w:top w:val="single" w:sz="4" w:space="0" w:color="D9D9D9"/>
-              <w:left w:val="single" w:sz="4" w:space="0" w:color="D9D9D9"/>
-              <w:bottom w:val="single" w:sz="4" w:space="0" w:color="D9D9D9"/>
-              <w:right w:val="single" w:sz="4" w:space="0" w:color="D9D9D9"/>
-            </w:tcBorders>
-          </w:tcPr>
-          <w:p>
-            <w:pPr>
-              <w:spacing w:after="201"/>
-              <w:ind w:left="0" w:firstLine="0"/>
-            </w:pPr>
-            <w:r>
-              <w:t xml:space="preserve"> </w:t>
-            </w:r>
-          </w:p>
-          <w:p>
-            <w:pPr>
-              <w:spacing w:after="201"/>
-              <w:ind w:left="0" w:firstLine="0"/>
-            </w:pPr>
-            <w:r>
-              <w:t xml:space="preserve"> </w:t>
-            </w:r>
-          </w:p>
-          <w:p>
-            <w:pPr>
-              <w:spacing w:after="0"/>
-              <w:ind w:left="0" w:firstLine="0"/>
-            </w:pPr>
-            <w:r>
-              <w:t xml:space="preserve"> </w:t>
-            </w:r>
-          </w:p>
-        </w:tc>
-      </w:tr>
-    </w:tbl>
-    <w:p>
-      <w:pPr>
-        <w:spacing w:after="201"/>
-        <w:ind w:left="0" w:firstLine="0"/>
-      </w:pPr>
-      <w:r>
-        <w:t xml:space="preserve"> </w:t>
-      </w:r>
-    </w:p>
-    <w:p>
-      <w:pPr>
-        <w:ind w:left="-5"/>
-      </w:pPr>
-      <w:r>
-        <w:lastRenderedPageBreak/>
-        <w:t xml:space="preserve">Affichez les différents commits </w:t>
-      </w:r>
-    </w:p>
-    <w:tbl>
-      <w:tblPr>
-        <w:tblStyle w:val="TableGrid"/>
-        <w:tblW w:w="9866" w:type="dxa"/>
-        <w:tblInd w:w="-113" w:type="dxa"/>
-        <w:tblCellMar>
-          <w:top w:w="80" w:type="dxa"/>
-          <w:left w:w="113" w:type="dxa"/>
-          <w:right w:w="115" w:type="dxa"/>
-        </w:tblCellMar>
-        <w:tblLook w:val="04A0" w:firstRow="1" w:lastRow="0" w:firstColumn="1" w:lastColumn="0" w:noHBand="0" w:noVBand="1"/>
-      </w:tblPr>
-      <w:tblGrid>
-        <w:gridCol w:w="9866"/>
-      </w:tblGrid>
-      <w:tr>
-        <w:trPr>
-          <w:trHeight w:val="403"/>
-        </w:trPr>
-        <w:tc>
-          <w:tcPr>
-            <w:tcW w:w="9866" w:type="dxa"/>
-            <w:tcBorders>
-              <w:top w:val="single" w:sz="4" w:space="0" w:color="D9D9D9"/>
-              <w:left w:val="single" w:sz="4" w:space="0" w:color="D9D9D9"/>
-              <w:bottom w:val="nil"/>
-              <w:right w:val="single" w:sz="4" w:space="0" w:color="D9D9D9"/>
-            </w:tcBorders>
-          </w:tcPr>
-          <w:p>
-            <w:pPr>
-              <w:spacing w:after="0"/>
-              <w:ind w:left="0" w:firstLine="0"/>
-            </w:pPr>
-            <w:r>
-              <w:t xml:space="preserve"> </w:t>
-            </w:r>
-          </w:p>
-        </w:tc>
-      </w:tr>
-      <w:tr>
-        <w:trPr>
-          <w:trHeight w:val="327"/>
-        </w:trPr>
-        <w:tc>
-          <w:tcPr>
-            <w:tcW w:w="9866" w:type="dxa"/>
-            <w:tcBorders>
-              <w:top w:val="single" w:sz="4" w:space="0" w:color="D9D9D9"/>
-              <w:left w:val="single" w:sz="4" w:space="0" w:color="D9D9D9"/>
-              <w:bottom w:val="single" w:sz="4" w:space="0" w:color="D9D9D9"/>
-              <w:right w:val="single" w:sz="4" w:space="0" w:color="D9D9D9"/>
-            </w:tcBorders>
-          </w:tcPr>
-          <w:p>
-            <w:pPr>
-              <w:spacing w:after="0"/>
-              <w:ind w:left="0" w:firstLine="0"/>
-            </w:pPr>
-            <w:r>
-              <w:t xml:space="preserve"> </w:t>
-            </w:r>
-          </w:p>
-        </w:tc>
-      </w:tr>
-    </w:tbl>
-    <w:p>
-      <w:pPr>
-        <w:spacing w:after="201"/>
-        <w:ind w:left="0" w:firstLine="0"/>
-      </w:pPr>
-      <w:r>
-        <w:t xml:space="preserve"> </w:t>
-      </w:r>
-    </w:p>
-    <w:p>
-      <w:pPr>
-        <w:ind w:left="-5"/>
-      </w:pPr>
-      <w:r>
-        <w:t xml:space="preserve">Créez un nouveau fichier credits.txt où vous noterez dans l’ordre alphabétique les 2 développeurs du projet. Faites votre commit et l’ajout avec comme message « ajout du fichier credits.txt </w:t>
-      </w:r>
-    </w:p>
-    <w:tbl>
-      <w:tblPr>
-        <w:tblStyle w:val="TableGrid"/>
-        <w:tblW w:w="9866" w:type="dxa"/>
-        <w:tblInd w:w="-113" w:type="dxa"/>
-        <w:tblCellMar>
-          <w:top w:w="80" w:type="dxa"/>
-          <w:left w:w="113" w:type="dxa"/>
-          <w:right w:w="115" w:type="dxa"/>
-        </w:tblCellMar>
-        <w:tblLook w:val="04A0" w:firstRow="1" w:lastRow="0" w:firstColumn="1" w:lastColumn="0" w:noHBand="0" w:noVBand="1"/>
-      </w:tblPr>
-      <w:tblGrid>
-        <w:gridCol w:w="9866"/>
-      </w:tblGrid>
-      <w:tr>
-        <w:trPr>
-          <w:trHeight w:val="806"/>
-        </w:trPr>
-        <w:tc>
-          <w:tcPr>
-            <w:tcW w:w="9866" w:type="dxa"/>
-            <w:tcBorders>
-              <w:top w:val="single" w:sz="4" w:space="0" w:color="D9D9D9"/>
-              <w:left w:val="single" w:sz="4" w:space="0" w:color="D9D9D9"/>
-              <w:bottom w:val="single" w:sz="4" w:space="0" w:color="D9D9D9"/>
-              <w:right w:val="single" w:sz="4" w:space="0" w:color="D9D9D9"/>
-            </w:tcBorders>
-          </w:tcPr>
-          <w:p>
-            <w:pPr>
-              <w:spacing w:after="201"/>
-              <w:ind w:left="0" w:firstLine="0"/>
-            </w:pPr>
-            <w:r>
-              <w:t xml:space="preserve"> </w:t>
-            </w:r>
-          </w:p>
-          <w:p>
-            <w:pPr>
-              <w:spacing w:after="0"/>
-              <w:ind w:left="0" w:firstLine="0"/>
-            </w:pPr>
-            <w:r>
-              <w:t xml:space="preserve"> </w:t>
-            </w:r>
-          </w:p>
-        </w:tc>
-      </w:tr>
-    </w:tbl>
-    <w:p>
-      <w:pPr>
         <w:spacing w:after="0"/>
         <w:ind w:left="0" w:firstLine="0"/>
       </w:pPr>
@@ -3440,7 +3917,23 @@
         <w:ind w:left="-5"/>
       </w:pPr>
       <w:r>
-        <w:t xml:space="preserve">Comment feriez-vous faire pour ne pas stocker les fichiers dll/exe dans vos commits ? </w:t>
+        <w:t>Comment feriez-vous faire pour ne pas stocker les fichiers dll/</w:t>
+      </w:r>
+      <w:proofErr w:type="spellStart"/>
+      <w:r>
+        <w:t>exe</w:t>
+      </w:r>
+      <w:proofErr w:type="spellEnd"/>
+      <w:r>
+        <w:t xml:space="preserve"> dans vos </w:t>
+      </w:r>
+      <w:proofErr w:type="spellStart"/>
+      <w:r>
+        <w:t>commits</w:t>
+      </w:r>
+      <w:proofErr w:type="spellEnd"/>
+      <w:r>
+        <w:t xml:space="preserve"> ? </w:t>
       </w:r>
     </w:p>
     <w:p>
@@ -3581,6 +4074,7 @@
         <w:ind w:hanging="360"/>
       </w:pPr>
       <w:r>
+        <w:lastRenderedPageBreak/>
         <w:t xml:space="preserve">1 pour les fonctionnalités que l’élève2 développera </w:t>
       </w:r>
     </w:p>
@@ -3813,9 +4307,13 @@
         <w:pStyle w:val="Titre2"/>
         <w:ind w:left="-5"/>
       </w:pPr>
-      <w:r>
-        <w:lastRenderedPageBreak/>
-        <w:t xml:space="preserve">Merge de branche </w:t>
+      <w:proofErr w:type="spellStart"/>
+      <w:r>
+        <w:t>Merge</w:t>
+      </w:r>
+      <w:proofErr w:type="spellEnd"/>
+      <w:r>
+        <w:t xml:space="preserve"> de branche </w:t>
       </w:r>
     </w:p>
     <w:p>
@@ -3841,7 +4339,15 @@
         <w:t>votre nom</w:t>
       </w:r>
       <w:r>
-        <w:t xml:space="preserve"> et la date » puis faites un merge sur le master </w:t>
+        <w:t xml:space="preserve"> et la date » puis faites un </w:t>
+      </w:r>
+      <w:proofErr w:type="spellStart"/>
+      <w:r>
+        <w:t>merge</w:t>
+      </w:r>
+      <w:proofErr w:type="spellEnd"/>
+      <w:r>
+        <w:t xml:space="preserve"> sur le master </w:t>
       </w:r>
     </w:p>
     <w:tbl>
@@ -4290,7 +4796,7 @@
         <w:noProof/>
         <w:sz w:val="16"/>
       </w:rPr>
-      <w:t>3</w:t>
+      <w:t>4</w:t>
     </w:r>
     <w:r>
       <w:rPr>

</xml_diff>